<commit_message>
doc: more notes added
</commit_message>
<xml_diff>
--- a/Liquibase Notes.docx
+++ b/Liquibase Notes.docx
@@ -1841,16 +1841,8 @@
         <w:rPr>
           <w:rFonts w:cstheme="minorHAnsi"/>
         </w:rPr>
-        <w:t xml:space="preserve">: </w:t>
-      </w:r>
-      <w:proofErr w:type="spellStart"/>
-      <w:r>
-        <w:rPr>
-          <w:rFonts w:cstheme="minorHAnsi"/>
-        </w:rPr>
-        <w:t>true</w:t>
-      </w:r>
-      <w:proofErr w:type="spellEnd"/>
+        <w:t>: true</w:t>
+      </w:r>
     </w:p>
     <w:p>
       <w:pPr>
@@ -1878,16 +1870,8 @@
         <w:rPr>
           <w:rFonts w:cstheme="minorHAnsi"/>
         </w:rPr>
-        <w:t xml:space="preserve">: </w:t>
-      </w:r>
-      <w:proofErr w:type="spellStart"/>
-      <w:r>
-        <w:rPr>
-          <w:rFonts w:cstheme="minorHAnsi"/>
-        </w:rPr>
-        <w:t>false</w:t>
-      </w:r>
-      <w:proofErr w:type="spellEnd"/>
+        <w:t>: false</w:t>
+      </w:r>
     </w:p>
     <w:p>
       <w:pPr>
@@ -2025,16 +2009,8 @@
         <w:rPr>
           <w:rFonts w:cstheme="minorHAnsi"/>
         </w:rPr>
-        <w:t xml:space="preserve">: </w:t>
-      </w:r>
-      <w:proofErr w:type="spellStart"/>
-      <w:r>
-        <w:rPr>
-          <w:rFonts w:cstheme="minorHAnsi"/>
-        </w:rPr>
-        <w:t>false</w:t>
-      </w:r>
-      <w:proofErr w:type="spellEnd"/>
+        <w:t>: false</w:t>
+      </w:r>
     </w:p>
     <w:p>
       <w:pPr>
@@ -2510,21 +2486,7 @@
         <w:rPr>
           <w:rFonts w:cstheme="minorHAnsi"/>
         </w:rPr>
-        <w:t xml:space="preserve">": </w:t>
-      </w:r>
-      <w:proofErr w:type="spellStart"/>
-      <w:r>
-        <w:rPr>
-          <w:rFonts w:cstheme="minorHAnsi"/>
-        </w:rPr>
-        <w:t>true</w:t>
-      </w:r>
-      <w:proofErr w:type="spellEnd"/>
-      <w:r>
-        <w:rPr>
-          <w:rFonts w:cstheme="minorHAnsi"/>
-        </w:rPr>
-        <w:t>,</w:t>
+        <w:t>": true,</w:t>
       </w:r>
     </w:p>
     <w:p>
@@ -2554,16 +2516,8 @@
         <w:rPr>
           <w:rFonts w:cstheme="minorHAnsi"/>
         </w:rPr>
-        <w:t xml:space="preserve">": </w:t>
-      </w:r>
-      <w:proofErr w:type="spellStart"/>
-      <w:r>
-        <w:rPr>
-          <w:rFonts w:cstheme="minorHAnsi"/>
-        </w:rPr>
-        <w:t>false</w:t>
-      </w:r>
-      <w:proofErr w:type="spellEnd"/>
+        <w:t>": false</w:t>
+      </w:r>
     </w:p>
     <w:p>
       <w:pPr>
@@ -2767,16 +2721,8 @@
         <w:rPr>
           <w:rFonts w:cstheme="minorHAnsi"/>
         </w:rPr>
-        <w:t xml:space="preserve">": </w:t>
-      </w:r>
-      <w:proofErr w:type="spellStart"/>
-      <w:r>
-        <w:rPr>
-          <w:rFonts w:cstheme="minorHAnsi"/>
-        </w:rPr>
-        <w:t>false</w:t>
-      </w:r>
-      <w:proofErr w:type="spellEnd"/>
+        <w:t>": false</w:t>
+      </w:r>
     </w:p>
     <w:p>
       <w:pPr>
@@ -3721,6 +3667,145 @@
           <w:rFonts w:cstheme="minorHAnsi"/>
         </w:rPr>
       </w:pPr>
+      <w:proofErr w:type="spellStart"/>
+      <w:r>
+        <w:rPr>
+          <w:rFonts w:cstheme="minorHAnsi"/>
+        </w:rPr>
+        <w:t>Chageset</w:t>
+      </w:r>
+      <w:proofErr w:type="spellEnd"/>
+      <w:r>
+        <w:rPr>
+          <w:rFonts w:cstheme="minorHAnsi"/>
+        </w:rPr>
+        <w:t xml:space="preserve"> şunları içerir:</w:t>
+      </w:r>
+    </w:p>
+    <w:p>
+      <w:pPr>
+        <w:rPr>
+          <w:rFonts w:cstheme="minorHAnsi"/>
+        </w:rPr>
+      </w:pPr>
+      <w:proofErr w:type="spellStart"/>
+      <w:r>
+        <w:rPr>
+          <w:rFonts w:cstheme="minorHAnsi"/>
+          <w:b/>
+          <w:bCs/>
+        </w:rPr>
+        <w:t>The</w:t>
+      </w:r>
+      <w:proofErr w:type="spellEnd"/>
+      <w:r>
+        <w:rPr>
+          <w:rFonts w:cstheme="minorHAnsi"/>
+          <w:b/>
+          <w:bCs/>
+        </w:rPr>
+        <w:t xml:space="preserve"> </w:t>
+      </w:r>
+      <w:proofErr w:type="spellStart"/>
+      <w:r>
+        <w:rPr>
+          <w:rFonts w:cstheme="minorHAnsi"/>
+          <w:b/>
+          <w:bCs/>
+        </w:rPr>
+        <w:t>changelog</w:t>
+      </w:r>
+      <w:proofErr w:type="spellEnd"/>
+      <w:r>
+        <w:rPr>
+          <w:rFonts w:cstheme="minorHAnsi"/>
+          <w:b/>
+          <w:bCs/>
+        </w:rPr>
+        <w:t xml:space="preserve"> </w:t>
+      </w:r>
+      <w:proofErr w:type="spellStart"/>
+      <w:r>
+        <w:rPr>
+          <w:rFonts w:cstheme="minorHAnsi"/>
+          <w:b/>
+          <w:bCs/>
+        </w:rPr>
+        <w:t>header</w:t>
+      </w:r>
+      <w:proofErr w:type="spellEnd"/>
+      <w:r>
+        <w:rPr>
+          <w:rFonts w:cstheme="minorHAnsi"/>
+          <w:b/>
+          <w:bCs/>
+        </w:rPr>
+        <w:t xml:space="preserve">, </w:t>
+      </w:r>
+      <w:proofErr w:type="spellStart"/>
+      <w:r>
+        <w:rPr>
+          <w:rFonts w:cstheme="minorHAnsi"/>
+          <w:b/>
+          <w:bCs/>
+        </w:rPr>
+        <w:t>changesets</w:t>
+      </w:r>
+      <w:proofErr w:type="spellEnd"/>
+      <w:r>
+        <w:rPr>
+          <w:rFonts w:cstheme="minorHAnsi"/>
+          <w:b/>
+          <w:bCs/>
+        </w:rPr>
+        <w:t xml:space="preserve">, </w:t>
+      </w:r>
+      <w:proofErr w:type="spellStart"/>
+      <w:r>
+        <w:rPr>
+          <w:rFonts w:cstheme="minorHAnsi"/>
+          <w:b/>
+          <w:bCs/>
+        </w:rPr>
+        <w:t>and</w:t>
+      </w:r>
+      <w:proofErr w:type="spellEnd"/>
+      <w:r>
+        <w:rPr>
+          <w:rFonts w:cstheme="minorHAnsi"/>
+          <w:b/>
+          <w:bCs/>
+        </w:rPr>
+        <w:t xml:space="preserve"> </w:t>
+      </w:r>
+      <w:proofErr w:type="spellStart"/>
+      <w:r>
+        <w:rPr>
+          <w:rFonts w:cstheme="minorHAnsi"/>
+          <w:b/>
+          <w:bCs/>
+        </w:rPr>
+        <w:t>changeset</w:t>
+      </w:r>
+      <w:proofErr w:type="spellEnd"/>
+      <w:r>
+        <w:rPr>
+          <w:rFonts w:cstheme="minorHAnsi"/>
+          <w:b/>
+          <w:bCs/>
+        </w:rPr>
+        <w:t xml:space="preserve"> </w:t>
+      </w:r>
+      <w:proofErr w:type="spellStart"/>
+      <w:r>
+        <w:rPr>
+          <w:rFonts w:cstheme="minorHAnsi"/>
+          <w:b/>
+          <w:bCs/>
+        </w:rPr>
+        <w:t>attributes</w:t>
+      </w:r>
+      <w:proofErr w:type="spellEnd"/>
     </w:p>
     <w:p>
       <w:pPr>
@@ -9289,6 +9374,1937 @@
       <w:pPr>
         <w:rPr>
           <w:rFonts w:cstheme="minorHAnsi"/>
+          <w:b/>
+          <w:bCs/>
+        </w:rPr>
+      </w:pPr>
+    </w:p>
+    <w:p>
+      <w:pPr>
+        <w:rPr>
+          <w:rFonts w:cstheme="minorHAnsi"/>
+          <w:b/>
+          <w:bCs/>
+        </w:rPr>
+      </w:pPr>
+      <w:proofErr w:type="spellStart"/>
+      <w:r>
+        <w:rPr>
+          <w:rFonts w:cstheme="minorHAnsi"/>
+          <w:b/>
+          <w:bCs/>
+        </w:rPr>
+        <w:t>Change</w:t>
+      </w:r>
+      <w:r>
+        <w:rPr>
+          <w:rFonts w:cstheme="minorHAnsi"/>
+          <w:b/>
+          <w:bCs/>
+        </w:rPr>
+        <w:t>set</w:t>
+      </w:r>
+      <w:proofErr w:type="spellEnd"/>
+      <w:r>
+        <w:rPr>
+          <w:rFonts w:cstheme="minorHAnsi"/>
+          <w:b/>
+          <w:bCs/>
+        </w:rPr>
+        <w:t xml:space="preserve"> </w:t>
+      </w:r>
+      <w:proofErr w:type="spellStart"/>
+      <w:r>
+        <w:rPr>
+          <w:rFonts w:cstheme="minorHAnsi"/>
+          <w:b/>
+          <w:bCs/>
+        </w:rPr>
+        <w:t>id</w:t>
+      </w:r>
+      <w:proofErr w:type="spellEnd"/>
+      <w:r>
+        <w:rPr>
+          <w:rFonts w:cstheme="minorHAnsi"/>
+          <w:b/>
+          <w:bCs/>
+        </w:rPr>
+        <w:t xml:space="preserve"> ve </w:t>
+      </w:r>
+      <w:proofErr w:type="spellStart"/>
+      <w:r>
+        <w:rPr>
+          <w:rFonts w:cstheme="minorHAnsi"/>
+          <w:b/>
+          <w:bCs/>
+        </w:rPr>
+        <w:t>author</w:t>
+      </w:r>
+      <w:proofErr w:type="spellEnd"/>
+      <w:r>
+        <w:rPr>
+          <w:rFonts w:cstheme="minorHAnsi"/>
+          <w:b/>
+          <w:bCs/>
+        </w:rPr>
+        <w:t xml:space="preserve"> yazarken dikkat edilmesi gerekenler</w:t>
+      </w:r>
+      <w:r>
+        <w:rPr>
+          <w:rFonts w:cstheme="minorHAnsi"/>
+          <w:b/>
+          <w:bCs/>
+        </w:rPr>
+        <w:t>:</w:t>
+      </w:r>
+    </w:p>
+    <w:p>
+      <w:pPr>
+        <w:numPr>
+          <w:ilvl w:val="0"/>
+          <w:numId w:val="10"/>
+        </w:numPr>
+        <w:rPr>
+          <w:rFonts w:cstheme="minorHAnsi"/>
+        </w:rPr>
+      </w:pPr>
+      <w:proofErr w:type="spellStart"/>
+      <w:r>
+        <w:rPr>
+          <w:rFonts w:cstheme="minorHAnsi"/>
+        </w:rPr>
+        <w:t>The</w:t>
+      </w:r>
+      <w:proofErr w:type="spellEnd"/>
+      <w:r>
+        <w:rPr>
+          <w:rFonts w:cstheme="minorHAnsi"/>
+        </w:rPr>
+        <w:t xml:space="preserve"> </w:t>
+      </w:r>
+      <w:proofErr w:type="spellStart"/>
+      <w:r>
+        <w:rPr>
+          <w:rFonts w:cstheme="minorHAnsi"/>
+        </w:rPr>
+        <w:t>author</w:t>
+      </w:r>
+      <w:proofErr w:type="spellEnd"/>
+      <w:r>
+        <w:rPr>
+          <w:rFonts w:cstheme="minorHAnsi"/>
+        </w:rPr>
+        <w:t xml:space="preserve"> </w:t>
+      </w:r>
+      <w:proofErr w:type="spellStart"/>
+      <w:r>
+        <w:rPr>
+          <w:rFonts w:cstheme="minorHAnsi"/>
+        </w:rPr>
+        <w:t>and</w:t>
+      </w:r>
+      <w:proofErr w:type="spellEnd"/>
+      <w:r>
+        <w:rPr>
+          <w:rFonts w:cstheme="minorHAnsi"/>
+        </w:rPr>
+        <w:t xml:space="preserve"> </w:t>
+      </w:r>
+      <w:proofErr w:type="spellStart"/>
+      <w:r>
+        <w:rPr>
+          <w:rFonts w:cstheme="minorHAnsi"/>
+        </w:rPr>
+        <w:t>id</w:t>
+      </w:r>
+      <w:proofErr w:type="spellEnd"/>
+      <w:r>
+        <w:rPr>
+          <w:rFonts w:cstheme="minorHAnsi"/>
+        </w:rPr>
+        <w:t xml:space="preserve"> </w:t>
+      </w:r>
+      <w:proofErr w:type="spellStart"/>
+      <w:r>
+        <w:rPr>
+          <w:rFonts w:cstheme="minorHAnsi"/>
+        </w:rPr>
+        <w:t>are</w:t>
+      </w:r>
+      <w:proofErr w:type="spellEnd"/>
+      <w:r>
+        <w:rPr>
+          <w:rFonts w:cstheme="minorHAnsi"/>
+        </w:rPr>
+        <w:t xml:space="preserve"> </w:t>
+      </w:r>
+      <w:proofErr w:type="spellStart"/>
+      <w:r>
+        <w:rPr>
+          <w:rFonts w:cstheme="minorHAnsi"/>
+        </w:rPr>
+        <w:t>required</w:t>
+      </w:r>
+      <w:proofErr w:type="spellEnd"/>
+      <w:r>
+        <w:rPr>
+          <w:rFonts w:cstheme="minorHAnsi"/>
+        </w:rPr>
+        <w:t xml:space="preserve"> since </w:t>
+      </w:r>
+      <w:proofErr w:type="spellStart"/>
+      <w:r>
+        <w:rPr>
+          <w:rFonts w:cstheme="minorHAnsi"/>
+        </w:rPr>
+        <w:t>more</w:t>
+      </w:r>
+      <w:proofErr w:type="spellEnd"/>
+      <w:r>
+        <w:rPr>
+          <w:rFonts w:cstheme="minorHAnsi"/>
+        </w:rPr>
+        <w:t xml:space="preserve"> </w:t>
+      </w:r>
+      <w:proofErr w:type="spellStart"/>
+      <w:r>
+        <w:rPr>
+          <w:rFonts w:cstheme="minorHAnsi"/>
+        </w:rPr>
+        <w:t>than</w:t>
+      </w:r>
+      <w:proofErr w:type="spellEnd"/>
+      <w:r>
+        <w:rPr>
+          <w:rFonts w:cstheme="minorHAnsi"/>
+        </w:rPr>
+        <w:t xml:space="preserve"> </w:t>
+      </w:r>
+      <w:proofErr w:type="spellStart"/>
+      <w:r>
+        <w:rPr>
+          <w:rFonts w:cstheme="minorHAnsi"/>
+        </w:rPr>
+        <w:t>one</w:t>
+      </w:r>
+      <w:proofErr w:type="spellEnd"/>
+      <w:r>
+        <w:rPr>
+          <w:rFonts w:cstheme="minorHAnsi"/>
+        </w:rPr>
+        <w:t xml:space="preserve"> </w:t>
+      </w:r>
+      <w:proofErr w:type="spellStart"/>
+      <w:r>
+        <w:rPr>
+          <w:rFonts w:cstheme="minorHAnsi"/>
+        </w:rPr>
+        <w:t>person</w:t>
+      </w:r>
+      <w:proofErr w:type="spellEnd"/>
+      <w:r>
+        <w:rPr>
+          <w:rFonts w:cstheme="minorHAnsi"/>
+        </w:rPr>
+        <w:t xml:space="preserve"> </w:t>
+      </w:r>
+      <w:proofErr w:type="spellStart"/>
+      <w:r>
+        <w:rPr>
+          <w:rFonts w:cstheme="minorHAnsi"/>
+        </w:rPr>
+        <w:t>could</w:t>
+      </w:r>
+      <w:proofErr w:type="spellEnd"/>
+      <w:r>
+        <w:rPr>
+          <w:rFonts w:cstheme="minorHAnsi"/>
+        </w:rPr>
+        <w:t xml:space="preserve"> </w:t>
+      </w:r>
+      <w:proofErr w:type="spellStart"/>
+      <w:r>
+        <w:rPr>
+          <w:rFonts w:cstheme="minorHAnsi"/>
+        </w:rPr>
+        <w:t>use</w:t>
+      </w:r>
+      <w:proofErr w:type="spellEnd"/>
+      <w:r>
+        <w:rPr>
+          <w:rFonts w:cstheme="minorHAnsi"/>
+        </w:rPr>
+        <w:t xml:space="preserve"> </w:t>
+      </w:r>
+      <w:proofErr w:type="spellStart"/>
+      <w:r>
+        <w:rPr>
+          <w:rFonts w:cstheme="minorHAnsi"/>
+        </w:rPr>
+        <w:t>the</w:t>
+      </w:r>
+      <w:proofErr w:type="spellEnd"/>
+      <w:r>
+        <w:rPr>
+          <w:rFonts w:cstheme="minorHAnsi"/>
+        </w:rPr>
+        <w:t xml:space="preserve"> </w:t>
+      </w:r>
+      <w:proofErr w:type="spellStart"/>
+      <w:r>
+        <w:rPr>
+          <w:rFonts w:cstheme="minorHAnsi"/>
+        </w:rPr>
+        <w:t>same</w:t>
+      </w:r>
+      <w:proofErr w:type="spellEnd"/>
+      <w:r>
+        <w:rPr>
+          <w:rFonts w:cstheme="minorHAnsi"/>
+        </w:rPr>
+        <w:t xml:space="preserve"> </w:t>
+      </w:r>
+      <w:proofErr w:type="spellStart"/>
+      <w:r>
+        <w:rPr>
+          <w:rFonts w:cstheme="minorHAnsi"/>
+        </w:rPr>
+        <w:t>id</w:t>
+      </w:r>
+      <w:proofErr w:type="spellEnd"/>
+      <w:r>
+        <w:rPr>
+          <w:rFonts w:cstheme="minorHAnsi"/>
+        </w:rPr>
+        <w:t xml:space="preserve"> </w:t>
+      </w:r>
+      <w:proofErr w:type="spellStart"/>
+      <w:r>
+        <w:rPr>
+          <w:rFonts w:cstheme="minorHAnsi"/>
+        </w:rPr>
+        <w:t>value</w:t>
+      </w:r>
+      <w:proofErr w:type="spellEnd"/>
+      <w:r>
+        <w:rPr>
+          <w:rFonts w:cstheme="minorHAnsi"/>
+        </w:rPr>
+        <w:t>. </w:t>
+      </w:r>
+    </w:p>
+    <w:p>
+      <w:pPr>
+        <w:numPr>
+          <w:ilvl w:val="0"/>
+          <w:numId w:val="10"/>
+        </w:numPr>
+        <w:rPr>
+          <w:rFonts w:cstheme="minorHAnsi"/>
+        </w:rPr>
+      </w:pPr>
+      <w:proofErr w:type="spellStart"/>
+      <w:r>
+        <w:rPr>
+          <w:rFonts w:cstheme="minorHAnsi"/>
+        </w:rPr>
+        <w:t>The</w:t>
+      </w:r>
+      <w:proofErr w:type="spellEnd"/>
+      <w:r>
+        <w:rPr>
+          <w:rFonts w:cstheme="minorHAnsi"/>
+        </w:rPr>
+        <w:t xml:space="preserve"> </w:t>
+      </w:r>
+      <w:proofErr w:type="spellStart"/>
+      <w:r>
+        <w:rPr>
+          <w:rFonts w:cstheme="minorHAnsi"/>
+        </w:rPr>
+        <w:t>author's</w:t>
+      </w:r>
+      <w:proofErr w:type="spellEnd"/>
+      <w:r>
+        <w:rPr>
+          <w:rFonts w:cstheme="minorHAnsi"/>
+        </w:rPr>
+        <w:t xml:space="preserve"> name </w:t>
+      </w:r>
+      <w:proofErr w:type="spellStart"/>
+      <w:r>
+        <w:rPr>
+          <w:rFonts w:cstheme="minorHAnsi"/>
+        </w:rPr>
+        <w:t>or</w:t>
+      </w:r>
+      <w:proofErr w:type="spellEnd"/>
+      <w:r>
+        <w:rPr>
+          <w:rFonts w:cstheme="minorHAnsi"/>
+        </w:rPr>
+        <w:t xml:space="preserve"> </w:t>
+      </w:r>
+      <w:proofErr w:type="spellStart"/>
+      <w:r>
+        <w:rPr>
+          <w:rFonts w:cstheme="minorHAnsi"/>
+        </w:rPr>
+        <w:t>another</w:t>
+      </w:r>
+      <w:proofErr w:type="spellEnd"/>
+      <w:r>
+        <w:rPr>
+          <w:rFonts w:cstheme="minorHAnsi"/>
+        </w:rPr>
+        <w:t> </w:t>
+      </w:r>
+      <w:proofErr w:type="spellStart"/>
+      <w:r>
+        <w:rPr>
+          <w:rFonts w:cstheme="minorHAnsi"/>
+        </w:rPr>
+        <w:t>unique</w:t>
+      </w:r>
+      <w:proofErr w:type="spellEnd"/>
+      <w:r>
+        <w:rPr>
+          <w:rFonts w:cstheme="minorHAnsi"/>
+        </w:rPr>
+        <w:t xml:space="preserve"> </w:t>
+      </w:r>
+      <w:proofErr w:type="spellStart"/>
+      <w:r>
+        <w:rPr>
+          <w:rFonts w:cstheme="minorHAnsi"/>
+        </w:rPr>
+        <w:t>value</w:t>
+      </w:r>
+      <w:proofErr w:type="spellEnd"/>
+      <w:r>
+        <w:rPr>
+          <w:rFonts w:cstheme="minorHAnsi"/>
+        </w:rPr>
+        <w:t> </w:t>
+      </w:r>
+      <w:proofErr w:type="spellStart"/>
+      <w:r>
+        <w:rPr>
+          <w:rFonts w:cstheme="minorHAnsi"/>
+        </w:rPr>
+        <w:t>for</w:t>
+      </w:r>
+      <w:proofErr w:type="spellEnd"/>
+      <w:r>
+        <w:rPr>
+          <w:rFonts w:cstheme="minorHAnsi"/>
+        </w:rPr>
+        <w:t xml:space="preserve"> </w:t>
+      </w:r>
+      <w:proofErr w:type="spellStart"/>
+      <w:r>
+        <w:rPr>
+          <w:rFonts w:cstheme="minorHAnsi"/>
+        </w:rPr>
+        <w:t>the</w:t>
+      </w:r>
+      <w:proofErr w:type="spellEnd"/>
+      <w:r>
+        <w:rPr>
+          <w:rFonts w:cstheme="minorHAnsi"/>
+        </w:rPr>
+        <w:t xml:space="preserve"> </w:t>
+      </w:r>
+      <w:proofErr w:type="spellStart"/>
+      <w:r>
+        <w:rPr>
+          <w:rFonts w:cstheme="minorHAnsi"/>
+        </w:rPr>
+        <w:t>author</w:t>
+      </w:r>
+      <w:proofErr w:type="spellEnd"/>
+      <w:r>
+        <w:rPr>
+          <w:rFonts w:cstheme="minorHAnsi"/>
+        </w:rPr>
+        <w:t xml:space="preserve"> can be </w:t>
+      </w:r>
+      <w:proofErr w:type="spellStart"/>
+      <w:r>
+        <w:rPr>
+          <w:rFonts w:cstheme="minorHAnsi"/>
+        </w:rPr>
+        <w:t>used</w:t>
+      </w:r>
+      <w:proofErr w:type="spellEnd"/>
+      <w:r>
+        <w:rPr>
+          <w:rFonts w:cstheme="minorHAnsi"/>
+        </w:rPr>
+        <w:t>. </w:t>
+      </w:r>
+    </w:p>
+    <w:p>
+      <w:pPr>
+        <w:numPr>
+          <w:ilvl w:val="0"/>
+          <w:numId w:val="10"/>
+        </w:numPr>
+        <w:rPr>
+          <w:rFonts w:cstheme="minorHAnsi"/>
+        </w:rPr>
+      </w:pPr>
+      <w:proofErr w:type="spellStart"/>
+      <w:r>
+        <w:rPr>
+          <w:rFonts w:cstheme="minorHAnsi"/>
+        </w:rPr>
+        <w:t>The</w:t>
+      </w:r>
+      <w:proofErr w:type="spellEnd"/>
+      <w:r>
+        <w:rPr>
+          <w:rFonts w:cstheme="minorHAnsi"/>
+        </w:rPr>
+        <w:t xml:space="preserve"> </w:t>
+      </w:r>
+      <w:proofErr w:type="spellStart"/>
+      <w:r>
+        <w:rPr>
+          <w:rFonts w:cstheme="minorHAnsi"/>
+        </w:rPr>
+        <w:t>id</w:t>
+      </w:r>
+      <w:proofErr w:type="spellEnd"/>
+      <w:r>
+        <w:rPr>
+          <w:rFonts w:cstheme="minorHAnsi"/>
+        </w:rPr>
+        <w:t xml:space="preserve"> </w:t>
+      </w:r>
+      <w:proofErr w:type="spellStart"/>
+      <w:r>
+        <w:rPr>
+          <w:rFonts w:cstheme="minorHAnsi"/>
+        </w:rPr>
+        <w:t>tag</w:t>
+      </w:r>
+      <w:proofErr w:type="spellEnd"/>
+      <w:r>
+        <w:rPr>
+          <w:rFonts w:cstheme="minorHAnsi"/>
+        </w:rPr>
+        <w:t> </w:t>
+      </w:r>
+      <w:proofErr w:type="spellStart"/>
+      <w:r>
+        <w:rPr>
+          <w:rFonts w:cstheme="minorHAnsi"/>
+        </w:rPr>
+        <w:t>does</w:t>
+      </w:r>
+      <w:proofErr w:type="spellEnd"/>
+      <w:r>
+        <w:rPr>
+          <w:rFonts w:cstheme="minorHAnsi"/>
+        </w:rPr>
+        <w:t xml:space="preserve"> not </w:t>
+      </w:r>
+      <w:proofErr w:type="spellStart"/>
+      <w:r>
+        <w:rPr>
+          <w:rFonts w:cstheme="minorHAnsi"/>
+        </w:rPr>
+        <w:t>control</w:t>
+      </w:r>
+      <w:proofErr w:type="spellEnd"/>
+      <w:r>
+        <w:rPr>
+          <w:rFonts w:cstheme="minorHAnsi"/>
+        </w:rPr>
+        <w:t xml:space="preserve"> </w:t>
+      </w:r>
+      <w:proofErr w:type="spellStart"/>
+      <w:r>
+        <w:rPr>
+          <w:rFonts w:cstheme="minorHAnsi"/>
+        </w:rPr>
+        <w:t>the</w:t>
+      </w:r>
+      <w:proofErr w:type="spellEnd"/>
+      <w:r>
+        <w:rPr>
+          <w:rFonts w:cstheme="minorHAnsi"/>
+        </w:rPr>
+        <w:t xml:space="preserve"> </w:t>
+      </w:r>
+      <w:proofErr w:type="spellStart"/>
+      <w:r>
+        <w:rPr>
+          <w:rFonts w:cstheme="minorHAnsi"/>
+        </w:rPr>
+        <w:t>order</w:t>
+      </w:r>
+      <w:proofErr w:type="spellEnd"/>
+      <w:r>
+        <w:rPr>
+          <w:rFonts w:cstheme="minorHAnsi"/>
+        </w:rPr>
+        <w:t xml:space="preserve"> in </w:t>
+      </w:r>
+      <w:proofErr w:type="spellStart"/>
+      <w:r>
+        <w:rPr>
+          <w:rFonts w:cstheme="minorHAnsi"/>
+        </w:rPr>
+        <w:t>which</w:t>
+      </w:r>
+      <w:proofErr w:type="spellEnd"/>
+      <w:r>
+        <w:rPr>
+          <w:rFonts w:cstheme="minorHAnsi"/>
+        </w:rPr>
+        <w:t xml:space="preserve"> </w:t>
+      </w:r>
+      <w:proofErr w:type="spellStart"/>
+      <w:r>
+        <w:rPr>
+          <w:rFonts w:cstheme="minorHAnsi"/>
+        </w:rPr>
+        <w:t>changes</w:t>
+      </w:r>
+      <w:proofErr w:type="spellEnd"/>
+      <w:r>
+        <w:rPr>
+          <w:rFonts w:cstheme="minorHAnsi"/>
+        </w:rPr>
+        <w:t xml:space="preserve"> </w:t>
+      </w:r>
+      <w:proofErr w:type="spellStart"/>
+      <w:r>
+        <w:rPr>
+          <w:rFonts w:cstheme="minorHAnsi"/>
+        </w:rPr>
+        <w:t>are</w:t>
+      </w:r>
+      <w:proofErr w:type="spellEnd"/>
+      <w:r>
+        <w:rPr>
+          <w:rFonts w:cstheme="minorHAnsi"/>
+        </w:rPr>
+        <w:t xml:space="preserve"> </w:t>
+      </w:r>
+      <w:proofErr w:type="spellStart"/>
+      <w:r>
+        <w:rPr>
+          <w:rFonts w:cstheme="minorHAnsi"/>
+        </w:rPr>
+        <w:t>run</w:t>
+      </w:r>
+      <w:proofErr w:type="spellEnd"/>
+      <w:r>
+        <w:rPr>
+          <w:rFonts w:cstheme="minorHAnsi"/>
+        </w:rPr>
+        <w:t xml:space="preserve">. </w:t>
+      </w:r>
+      <w:proofErr w:type="spellStart"/>
+      <w:r>
+        <w:rPr>
+          <w:rFonts w:cstheme="minorHAnsi"/>
+        </w:rPr>
+        <w:t>It</w:t>
+      </w:r>
+      <w:proofErr w:type="spellEnd"/>
+      <w:r>
+        <w:rPr>
+          <w:rFonts w:cstheme="minorHAnsi"/>
+        </w:rPr>
+        <w:t xml:space="preserve"> can be </w:t>
+      </w:r>
+      <w:proofErr w:type="spellStart"/>
+      <w:r>
+        <w:rPr>
+          <w:rFonts w:cstheme="minorHAnsi"/>
+        </w:rPr>
+        <w:t>descriptive</w:t>
+      </w:r>
+      <w:proofErr w:type="spellEnd"/>
+      <w:r>
+        <w:rPr>
+          <w:rFonts w:cstheme="minorHAnsi"/>
+        </w:rPr>
+        <w:t xml:space="preserve"> </w:t>
+      </w:r>
+      <w:proofErr w:type="spellStart"/>
+      <w:r>
+        <w:rPr>
+          <w:rFonts w:cstheme="minorHAnsi"/>
+        </w:rPr>
+        <w:t>or</w:t>
+      </w:r>
+      <w:proofErr w:type="spellEnd"/>
+      <w:r>
+        <w:rPr>
+          <w:rFonts w:cstheme="minorHAnsi"/>
+        </w:rPr>
+        <w:t xml:space="preserve"> a </w:t>
+      </w:r>
+      <w:proofErr w:type="spellStart"/>
+      <w:r>
+        <w:rPr>
+          <w:rFonts w:cstheme="minorHAnsi"/>
+        </w:rPr>
+        <w:t>number</w:t>
+      </w:r>
+      <w:proofErr w:type="spellEnd"/>
+      <w:r>
+        <w:rPr>
+          <w:rFonts w:cstheme="minorHAnsi"/>
+        </w:rPr>
+        <w:t xml:space="preserve"> </w:t>
+      </w:r>
+      <w:proofErr w:type="spellStart"/>
+      <w:r>
+        <w:rPr>
+          <w:rFonts w:cstheme="minorHAnsi"/>
+        </w:rPr>
+        <w:t>that</w:t>
+      </w:r>
+      <w:proofErr w:type="spellEnd"/>
+      <w:r>
+        <w:rPr>
+          <w:rFonts w:cstheme="minorHAnsi"/>
+        </w:rPr>
+        <w:t xml:space="preserve"> is </w:t>
+      </w:r>
+      <w:proofErr w:type="spellStart"/>
+      <w:r>
+        <w:rPr>
+          <w:rFonts w:cstheme="minorHAnsi"/>
+        </w:rPr>
+        <w:t>unique</w:t>
+      </w:r>
+      <w:proofErr w:type="spellEnd"/>
+      <w:r>
+        <w:rPr>
+          <w:rFonts w:cstheme="minorHAnsi"/>
+        </w:rPr>
+        <w:t xml:space="preserve"> </w:t>
+      </w:r>
+      <w:proofErr w:type="spellStart"/>
+      <w:r>
+        <w:rPr>
+          <w:rFonts w:cstheme="minorHAnsi"/>
+        </w:rPr>
+        <w:t>within</w:t>
+      </w:r>
+      <w:proofErr w:type="spellEnd"/>
+      <w:r>
+        <w:rPr>
+          <w:rFonts w:cstheme="minorHAnsi"/>
+        </w:rPr>
+        <w:t xml:space="preserve"> </w:t>
+      </w:r>
+      <w:proofErr w:type="spellStart"/>
+      <w:r>
+        <w:rPr>
+          <w:rFonts w:cstheme="minorHAnsi"/>
+        </w:rPr>
+        <w:t>the</w:t>
+      </w:r>
+      <w:proofErr w:type="spellEnd"/>
+      <w:r>
+        <w:rPr>
+          <w:rFonts w:cstheme="minorHAnsi"/>
+        </w:rPr>
+        <w:t xml:space="preserve"> </w:t>
+      </w:r>
+      <w:proofErr w:type="spellStart"/>
+      <w:r>
+        <w:rPr>
+          <w:rFonts w:cstheme="minorHAnsi"/>
+        </w:rPr>
+        <w:t>changelog</w:t>
+      </w:r>
+      <w:proofErr w:type="spellEnd"/>
+      <w:r>
+        <w:rPr>
+          <w:rFonts w:cstheme="minorHAnsi"/>
+        </w:rPr>
+        <w:t>. </w:t>
+      </w:r>
+    </w:p>
+    <w:p>
+      <w:pPr>
+        <w:numPr>
+          <w:ilvl w:val="0"/>
+          <w:numId w:val="10"/>
+        </w:numPr>
+        <w:rPr>
+          <w:rFonts w:cstheme="minorHAnsi"/>
+        </w:rPr>
+      </w:pPr>
+      <w:proofErr w:type="spellStart"/>
+      <w:r>
+        <w:rPr>
+          <w:rFonts w:cstheme="minorHAnsi"/>
+        </w:rPr>
+        <w:t>The</w:t>
+      </w:r>
+      <w:proofErr w:type="spellEnd"/>
+      <w:r>
+        <w:rPr>
+          <w:rFonts w:cstheme="minorHAnsi"/>
+        </w:rPr>
+        <w:t xml:space="preserve"> file name is </w:t>
+      </w:r>
+      <w:proofErr w:type="spellStart"/>
+      <w:r>
+        <w:rPr>
+          <w:rFonts w:cstheme="minorHAnsi"/>
+        </w:rPr>
+        <w:t>also</w:t>
+      </w:r>
+      <w:proofErr w:type="spellEnd"/>
+      <w:r>
+        <w:rPr>
+          <w:rFonts w:cstheme="minorHAnsi"/>
+        </w:rPr>
+        <w:t xml:space="preserve"> </w:t>
+      </w:r>
+      <w:proofErr w:type="spellStart"/>
+      <w:r>
+        <w:rPr>
+          <w:rFonts w:cstheme="minorHAnsi"/>
+        </w:rPr>
+        <w:t>part</w:t>
+      </w:r>
+      <w:proofErr w:type="spellEnd"/>
+      <w:r>
+        <w:rPr>
+          <w:rFonts w:cstheme="minorHAnsi"/>
+        </w:rPr>
+        <w:t xml:space="preserve"> of </w:t>
+      </w:r>
+      <w:proofErr w:type="spellStart"/>
+      <w:r>
+        <w:rPr>
+          <w:rFonts w:cstheme="minorHAnsi"/>
+        </w:rPr>
+        <w:t>the</w:t>
+      </w:r>
+      <w:proofErr w:type="spellEnd"/>
+      <w:r>
+        <w:rPr>
+          <w:rFonts w:cstheme="minorHAnsi"/>
+        </w:rPr>
+        <w:t xml:space="preserve"> </w:t>
+      </w:r>
+      <w:proofErr w:type="spellStart"/>
+      <w:r>
+        <w:rPr>
+          <w:rFonts w:cstheme="minorHAnsi"/>
+        </w:rPr>
+        <w:t>identifier</w:t>
+      </w:r>
+      <w:proofErr w:type="spellEnd"/>
+      <w:r>
+        <w:rPr>
+          <w:rFonts w:cstheme="minorHAnsi"/>
+        </w:rPr>
+        <w:t xml:space="preserve"> </w:t>
+      </w:r>
+      <w:proofErr w:type="spellStart"/>
+      <w:r>
+        <w:rPr>
+          <w:rFonts w:cstheme="minorHAnsi"/>
+        </w:rPr>
+        <w:t>so</w:t>
+      </w:r>
+      <w:proofErr w:type="spellEnd"/>
+      <w:r>
+        <w:rPr>
+          <w:rFonts w:cstheme="minorHAnsi"/>
+        </w:rPr>
+        <w:t xml:space="preserve"> </w:t>
+      </w:r>
+      <w:proofErr w:type="spellStart"/>
+      <w:r>
+        <w:rPr>
+          <w:rFonts w:cstheme="minorHAnsi"/>
+        </w:rPr>
+        <w:t>the</w:t>
+      </w:r>
+      <w:proofErr w:type="spellEnd"/>
+      <w:r>
+        <w:rPr>
+          <w:rFonts w:cstheme="minorHAnsi"/>
+        </w:rPr>
+        <w:t xml:space="preserve"> </w:t>
+      </w:r>
+      <w:proofErr w:type="spellStart"/>
+      <w:r>
+        <w:rPr>
+          <w:rFonts w:cstheme="minorHAnsi"/>
+        </w:rPr>
+        <w:t>user</w:t>
+      </w:r>
+      <w:proofErr w:type="spellEnd"/>
+      <w:r>
+        <w:rPr>
+          <w:rFonts w:cstheme="minorHAnsi"/>
+        </w:rPr>
+        <w:t xml:space="preserve"> </w:t>
+      </w:r>
+      <w:proofErr w:type="spellStart"/>
+      <w:r>
+        <w:rPr>
+          <w:rFonts w:cstheme="minorHAnsi"/>
+        </w:rPr>
+        <w:t>does</w:t>
+      </w:r>
+      <w:proofErr w:type="spellEnd"/>
+      <w:r>
+        <w:rPr>
+          <w:rFonts w:cstheme="minorHAnsi"/>
+        </w:rPr>
+        <w:t xml:space="preserve"> not </w:t>
+      </w:r>
+      <w:proofErr w:type="spellStart"/>
+      <w:r>
+        <w:rPr>
+          <w:rFonts w:cstheme="minorHAnsi"/>
+        </w:rPr>
+        <w:t>have</w:t>
+      </w:r>
+      <w:proofErr w:type="spellEnd"/>
+      <w:r>
+        <w:rPr>
+          <w:rFonts w:cstheme="minorHAnsi"/>
+        </w:rPr>
+        <w:t xml:space="preserve"> </w:t>
+      </w:r>
+      <w:proofErr w:type="spellStart"/>
+      <w:r>
+        <w:rPr>
+          <w:rFonts w:cstheme="minorHAnsi"/>
+        </w:rPr>
+        <w:t>to</w:t>
+      </w:r>
+      <w:proofErr w:type="spellEnd"/>
+      <w:r>
+        <w:rPr>
+          <w:rFonts w:cstheme="minorHAnsi"/>
+        </w:rPr>
+        <w:t xml:space="preserve"> </w:t>
+      </w:r>
+      <w:proofErr w:type="spellStart"/>
+      <w:r>
+        <w:rPr>
+          <w:rFonts w:cstheme="minorHAnsi"/>
+        </w:rPr>
+        <w:t>remember</w:t>
+      </w:r>
+      <w:proofErr w:type="spellEnd"/>
+      <w:r>
+        <w:rPr>
+          <w:rFonts w:cstheme="minorHAnsi"/>
+        </w:rPr>
+        <w:t xml:space="preserve"> </w:t>
+      </w:r>
+      <w:proofErr w:type="spellStart"/>
+      <w:r>
+        <w:rPr>
+          <w:rFonts w:cstheme="minorHAnsi"/>
+        </w:rPr>
+        <w:t>the</w:t>
+      </w:r>
+      <w:proofErr w:type="spellEnd"/>
+      <w:r>
+        <w:rPr>
+          <w:rFonts w:cstheme="minorHAnsi"/>
+        </w:rPr>
+        <w:t xml:space="preserve"> </w:t>
+      </w:r>
+      <w:proofErr w:type="spellStart"/>
+      <w:r>
+        <w:rPr>
+          <w:rFonts w:cstheme="minorHAnsi"/>
+        </w:rPr>
+        <w:t>id's</w:t>
+      </w:r>
+      <w:proofErr w:type="spellEnd"/>
+      <w:r>
+        <w:rPr>
+          <w:rFonts w:cstheme="minorHAnsi"/>
+        </w:rPr>
+        <w:t xml:space="preserve"> </w:t>
+      </w:r>
+      <w:proofErr w:type="spellStart"/>
+      <w:r>
+        <w:rPr>
+          <w:rFonts w:cstheme="minorHAnsi"/>
+        </w:rPr>
+        <w:t>used</w:t>
+      </w:r>
+      <w:proofErr w:type="spellEnd"/>
+      <w:r>
+        <w:rPr>
+          <w:rFonts w:cstheme="minorHAnsi"/>
+        </w:rPr>
+        <w:t xml:space="preserve"> in </w:t>
+      </w:r>
+      <w:proofErr w:type="spellStart"/>
+      <w:r>
+        <w:rPr>
+          <w:rFonts w:cstheme="minorHAnsi"/>
+        </w:rPr>
+        <w:t>other</w:t>
+      </w:r>
+      <w:proofErr w:type="spellEnd"/>
+      <w:r>
+        <w:rPr>
+          <w:rFonts w:cstheme="minorHAnsi"/>
+        </w:rPr>
+        <w:t xml:space="preserve"> </w:t>
+      </w:r>
+      <w:proofErr w:type="spellStart"/>
+      <w:r>
+        <w:rPr>
+          <w:rFonts w:cstheme="minorHAnsi"/>
+        </w:rPr>
+        <w:t>files</w:t>
+      </w:r>
+      <w:proofErr w:type="spellEnd"/>
+      <w:r>
+        <w:rPr>
+          <w:rFonts w:cstheme="minorHAnsi"/>
+        </w:rPr>
+        <w:t>. </w:t>
+      </w:r>
+      <w:proofErr w:type="spellStart"/>
+      <w:r>
+        <w:rPr>
+          <w:rFonts w:cstheme="minorHAnsi"/>
+        </w:rPr>
+        <w:t>The</w:t>
+      </w:r>
+      <w:proofErr w:type="spellEnd"/>
+      <w:r>
+        <w:rPr>
+          <w:rFonts w:cstheme="minorHAnsi"/>
+        </w:rPr>
+        <w:t xml:space="preserve"> </w:t>
+      </w:r>
+      <w:proofErr w:type="spellStart"/>
+      <w:r>
+        <w:rPr>
+          <w:rFonts w:cstheme="minorHAnsi"/>
+        </w:rPr>
+        <w:t>id</w:t>
+      </w:r>
+      <w:proofErr w:type="spellEnd"/>
+      <w:r>
+        <w:rPr>
+          <w:rFonts w:cstheme="minorHAnsi"/>
+        </w:rPr>
+        <w:t xml:space="preserve"> </w:t>
+      </w:r>
+      <w:proofErr w:type="spellStart"/>
+      <w:r>
+        <w:rPr>
+          <w:rFonts w:cstheme="minorHAnsi"/>
+        </w:rPr>
+        <w:t>and</w:t>
+      </w:r>
+      <w:proofErr w:type="spellEnd"/>
+      <w:r>
+        <w:rPr>
+          <w:rFonts w:cstheme="minorHAnsi"/>
+        </w:rPr>
+        <w:t xml:space="preserve"> </w:t>
+      </w:r>
+      <w:proofErr w:type="spellStart"/>
+      <w:r>
+        <w:rPr>
+          <w:rFonts w:cstheme="minorHAnsi"/>
+        </w:rPr>
+        <w:t>author</w:t>
+      </w:r>
+      <w:proofErr w:type="spellEnd"/>
+      <w:r>
+        <w:rPr>
+          <w:rFonts w:cstheme="minorHAnsi"/>
+        </w:rPr>
+        <w:t xml:space="preserve"> </w:t>
+      </w:r>
+      <w:proofErr w:type="spellStart"/>
+      <w:r>
+        <w:rPr>
+          <w:rFonts w:cstheme="minorHAnsi"/>
+        </w:rPr>
+        <w:t>combinations</w:t>
+      </w:r>
+      <w:proofErr w:type="spellEnd"/>
+      <w:r>
+        <w:rPr>
+          <w:rFonts w:cstheme="minorHAnsi"/>
+        </w:rPr>
+        <w:t xml:space="preserve"> </w:t>
+      </w:r>
+      <w:proofErr w:type="spellStart"/>
+      <w:r>
+        <w:rPr>
+          <w:rFonts w:cstheme="minorHAnsi"/>
+        </w:rPr>
+        <w:t>only</w:t>
+      </w:r>
+      <w:proofErr w:type="spellEnd"/>
+      <w:r>
+        <w:rPr>
+          <w:rFonts w:cstheme="minorHAnsi"/>
+        </w:rPr>
+        <w:t xml:space="preserve"> </w:t>
+      </w:r>
+      <w:proofErr w:type="spellStart"/>
+      <w:r>
+        <w:rPr>
+          <w:rFonts w:cstheme="minorHAnsi"/>
+        </w:rPr>
+        <w:t>need</w:t>
+      </w:r>
+      <w:proofErr w:type="spellEnd"/>
+      <w:r>
+        <w:rPr>
+          <w:rFonts w:cstheme="minorHAnsi"/>
+        </w:rPr>
+        <w:t xml:space="preserve"> </w:t>
+      </w:r>
+      <w:proofErr w:type="spellStart"/>
+      <w:r>
+        <w:rPr>
+          <w:rFonts w:cstheme="minorHAnsi"/>
+        </w:rPr>
+        <w:t>to</w:t>
+      </w:r>
+      <w:proofErr w:type="spellEnd"/>
+      <w:r>
+        <w:rPr>
+          <w:rFonts w:cstheme="minorHAnsi"/>
+        </w:rPr>
+        <w:t xml:space="preserve"> be </w:t>
+      </w:r>
+      <w:proofErr w:type="spellStart"/>
+      <w:r>
+        <w:rPr>
+          <w:rFonts w:cstheme="minorHAnsi"/>
+        </w:rPr>
+        <w:t>unique</w:t>
+      </w:r>
+      <w:proofErr w:type="spellEnd"/>
+      <w:r>
+        <w:rPr>
+          <w:rFonts w:cstheme="minorHAnsi"/>
+        </w:rPr>
+        <w:t xml:space="preserve"> in </w:t>
+      </w:r>
+      <w:proofErr w:type="spellStart"/>
+      <w:r>
+        <w:rPr>
+          <w:rFonts w:cstheme="minorHAnsi"/>
+        </w:rPr>
+        <w:t>the</w:t>
+      </w:r>
+      <w:proofErr w:type="spellEnd"/>
+      <w:r>
+        <w:rPr>
+          <w:rFonts w:cstheme="minorHAnsi"/>
+        </w:rPr>
+        <w:t> </w:t>
+      </w:r>
+      <w:proofErr w:type="spellStart"/>
+      <w:r>
+        <w:rPr>
+          <w:rFonts w:cstheme="minorHAnsi"/>
+        </w:rPr>
+        <w:t>current</w:t>
+      </w:r>
+      <w:proofErr w:type="spellEnd"/>
+      <w:r>
+        <w:rPr>
+          <w:rFonts w:cstheme="minorHAnsi"/>
+        </w:rPr>
+        <w:t> file. </w:t>
+      </w:r>
+    </w:p>
+    <w:p>
+      <w:pPr>
+        <w:numPr>
+          <w:ilvl w:val="0"/>
+          <w:numId w:val="10"/>
+        </w:numPr>
+        <w:rPr>
+          <w:rFonts w:cstheme="minorHAnsi"/>
+        </w:rPr>
+      </w:pPr>
+      <w:proofErr w:type="spellStart"/>
+      <w:r>
+        <w:rPr>
+          <w:rFonts w:cstheme="minorHAnsi"/>
+        </w:rPr>
+        <w:t>It</w:t>
+      </w:r>
+      <w:proofErr w:type="spellEnd"/>
+      <w:r>
+        <w:rPr>
+          <w:rFonts w:cstheme="minorHAnsi"/>
+        </w:rPr>
+        <w:t xml:space="preserve"> is </w:t>
+      </w:r>
+      <w:proofErr w:type="spellStart"/>
+      <w:r>
+        <w:rPr>
+          <w:rFonts w:cstheme="minorHAnsi"/>
+        </w:rPr>
+        <w:t>important</w:t>
+      </w:r>
+      <w:proofErr w:type="spellEnd"/>
+      <w:r>
+        <w:rPr>
+          <w:rFonts w:cstheme="minorHAnsi"/>
+        </w:rPr>
+        <w:t xml:space="preserve"> </w:t>
+      </w:r>
+      <w:proofErr w:type="spellStart"/>
+      <w:r>
+        <w:rPr>
+          <w:rFonts w:cstheme="minorHAnsi"/>
+        </w:rPr>
+        <w:t>to</w:t>
+      </w:r>
+      <w:proofErr w:type="spellEnd"/>
+      <w:r>
+        <w:rPr>
+          <w:rFonts w:cstheme="minorHAnsi"/>
+        </w:rPr>
+        <w:t xml:space="preserve"> </w:t>
+      </w:r>
+      <w:proofErr w:type="spellStart"/>
+      <w:r>
+        <w:rPr>
+          <w:rFonts w:cstheme="minorHAnsi"/>
+        </w:rPr>
+        <w:t>avoid</w:t>
+      </w:r>
+      <w:proofErr w:type="spellEnd"/>
+      <w:r>
+        <w:rPr>
+          <w:rFonts w:cstheme="minorHAnsi"/>
+        </w:rPr>
+        <w:t xml:space="preserve"> </w:t>
+      </w:r>
+      <w:proofErr w:type="spellStart"/>
+      <w:r>
+        <w:rPr>
+          <w:rFonts w:cstheme="minorHAnsi"/>
+        </w:rPr>
+        <w:t>duplicating</w:t>
+      </w:r>
+      <w:proofErr w:type="spellEnd"/>
+      <w:r>
+        <w:rPr>
+          <w:rFonts w:cstheme="minorHAnsi"/>
+        </w:rPr>
+        <w:t xml:space="preserve"> </w:t>
+      </w:r>
+      <w:proofErr w:type="spellStart"/>
+      <w:r>
+        <w:rPr>
+          <w:rFonts w:cstheme="minorHAnsi"/>
+        </w:rPr>
+        <w:t>author</w:t>
+      </w:r>
+      <w:proofErr w:type="spellEnd"/>
+      <w:r>
+        <w:rPr>
+          <w:rFonts w:cstheme="minorHAnsi"/>
+        </w:rPr>
+        <w:t xml:space="preserve"> </w:t>
+      </w:r>
+      <w:proofErr w:type="spellStart"/>
+      <w:r>
+        <w:rPr>
+          <w:rFonts w:cstheme="minorHAnsi"/>
+        </w:rPr>
+        <w:t>and</w:t>
+      </w:r>
+      <w:proofErr w:type="spellEnd"/>
+      <w:r>
+        <w:rPr>
+          <w:rFonts w:cstheme="minorHAnsi"/>
+        </w:rPr>
+        <w:t xml:space="preserve"> </w:t>
+      </w:r>
+      <w:proofErr w:type="spellStart"/>
+      <w:r>
+        <w:rPr>
+          <w:rFonts w:cstheme="minorHAnsi"/>
+        </w:rPr>
+        <w:t>id</w:t>
+      </w:r>
+      <w:proofErr w:type="spellEnd"/>
+      <w:r>
+        <w:rPr>
+          <w:rFonts w:cstheme="minorHAnsi"/>
+        </w:rPr>
+        <w:t xml:space="preserve"> </w:t>
+      </w:r>
+      <w:proofErr w:type="spellStart"/>
+      <w:r>
+        <w:rPr>
+          <w:rFonts w:cstheme="minorHAnsi"/>
+        </w:rPr>
+        <w:t>combinations</w:t>
+      </w:r>
+      <w:proofErr w:type="spellEnd"/>
+      <w:r>
+        <w:rPr>
+          <w:rFonts w:cstheme="minorHAnsi"/>
+        </w:rPr>
+        <w:t xml:space="preserve"> in </w:t>
+      </w:r>
+      <w:proofErr w:type="spellStart"/>
+      <w:r>
+        <w:rPr>
+          <w:rFonts w:cstheme="minorHAnsi"/>
+        </w:rPr>
+        <w:t>the</w:t>
+      </w:r>
+      <w:proofErr w:type="spellEnd"/>
+      <w:r>
+        <w:rPr>
+          <w:rFonts w:cstheme="minorHAnsi"/>
+        </w:rPr>
+        <w:t xml:space="preserve"> </w:t>
+      </w:r>
+      <w:proofErr w:type="spellStart"/>
+      <w:r>
+        <w:rPr>
+          <w:rFonts w:cstheme="minorHAnsi"/>
+        </w:rPr>
+        <w:t>same</w:t>
+      </w:r>
+      <w:proofErr w:type="spellEnd"/>
+      <w:r>
+        <w:rPr>
+          <w:rFonts w:cstheme="minorHAnsi"/>
+        </w:rPr>
+        <w:t xml:space="preserve"> file.  </w:t>
+      </w:r>
+    </w:p>
+    <w:p>
+      <w:pPr>
+        <w:rPr>
+          <w:rFonts w:cstheme="minorHAnsi"/>
+          <w:b/>
+          <w:bCs/>
+        </w:rPr>
+      </w:pPr>
+    </w:p>
+    <w:p>
+      <w:pPr>
+        <w:rPr>
+          <w:rFonts w:cstheme="minorHAnsi"/>
+          <w:b/>
+          <w:bCs/>
+        </w:rPr>
+      </w:pPr>
+      <w:r>
+        <w:rPr>
+          <w:rFonts w:cstheme="minorHAnsi"/>
+          <w:b/>
+          <w:bCs/>
+        </w:rPr>
+        <w:t>Örnek doğru kullanım:</w:t>
+      </w:r>
+    </w:p>
+    <w:p>
+      <w:pPr>
+        <w:shd w:val="clear" w:color="auto" w:fill="222A35" w:themeFill="text2" w:themeFillShade="80"/>
+        <w:rPr>
+          <w:rFonts w:cstheme="minorHAnsi"/>
+        </w:rPr>
+      </w:pPr>
+      <w:r>
+        <w:rPr>
+          <w:rFonts w:cstheme="minorHAnsi"/>
+          <w:b/>
+          <w:bCs/>
+        </w:rPr>
+        <w:t>&lt;</w:t>
+      </w:r>
+      <w:proofErr w:type="spellStart"/>
+      <w:r>
+        <w:rPr>
+          <w:rFonts w:cstheme="minorHAnsi"/>
+          <w:b/>
+          <w:bCs/>
+        </w:rPr>
+        <w:t>changeSet</w:t>
+      </w:r>
+      <w:proofErr w:type="spellEnd"/>
+      <w:r>
+        <w:rPr>
+          <w:rFonts w:cstheme="minorHAnsi"/>
+          <w:b/>
+          <w:bCs/>
+        </w:rPr>
+        <w:t xml:space="preserve">  </w:t>
+      </w:r>
+      <w:proofErr w:type="spellStart"/>
+      <w:r>
+        <w:rPr>
+          <w:rFonts w:cstheme="minorHAnsi"/>
+          <w:b/>
+          <w:bCs/>
+          <w:color w:val="000000" w:themeColor="text1"/>
+          <w:highlight w:val="yellow"/>
+        </w:rPr>
+        <w:t>id</w:t>
+      </w:r>
+      <w:proofErr w:type="spellEnd"/>
+      <w:r>
+        <w:rPr>
+          <w:rFonts w:cstheme="minorHAnsi"/>
+          <w:b/>
+          <w:bCs/>
+          <w:color w:val="000000" w:themeColor="text1"/>
+          <w:highlight w:val="yellow"/>
+        </w:rPr>
+        <w:t>="1"</w:t>
+      </w:r>
+      <w:r>
+        <w:rPr>
+          <w:rFonts w:cstheme="minorHAnsi"/>
+          <w:b/>
+          <w:bCs/>
+          <w:color w:val="000000" w:themeColor="text1"/>
+        </w:rPr>
+        <w:t xml:space="preserve">  </w:t>
+      </w:r>
+      <w:proofErr w:type="spellStart"/>
+      <w:r>
+        <w:rPr>
+          <w:rFonts w:cstheme="minorHAnsi"/>
+          <w:b/>
+          <w:bCs/>
+        </w:rPr>
+        <w:t>author</w:t>
+      </w:r>
+      <w:proofErr w:type="spellEnd"/>
+      <w:r>
+        <w:rPr>
+          <w:rFonts w:cstheme="minorHAnsi"/>
+          <w:b/>
+          <w:bCs/>
+        </w:rPr>
+        <w:t>="</w:t>
+      </w:r>
+      <w:proofErr w:type="spellStart"/>
+      <w:r>
+        <w:rPr>
+          <w:rFonts w:cstheme="minorHAnsi"/>
+          <w:b/>
+          <w:bCs/>
+        </w:rPr>
+        <w:t>nvoxland</w:t>
+      </w:r>
+      <w:proofErr w:type="spellEnd"/>
+      <w:r>
+        <w:rPr>
+          <w:rFonts w:cstheme="minorHAnsi"/>
+          <w:b/>
+          <w:bCs/>
+        </w:rPr>
+        <w:t xml:space="preserve">"&gt;  </w:t>
+      </w:r>
+      <w:r>
+        <w:rPr>
+          <w:rFonts w:cstheme="minorHAnsi"/>
+          <w:b/>
+          <w:bCs/>
+        </w:rPr>
+        <w:br/>
+      </w:r>
+      <w:r>
+        <w:rPr>
+          <w:rFonts w:cstheme="minorHAnsi"/>
+        </w:rPr>
+        <w:t xml:space="preserve">        &lt;</w:t>
+      </w:r>
+      <w:proofErr w:type="spellStart"/>
+      <w:r>
+        <w:rPr>
+          <w:rFonts w:cstheme="minorHAnsi"/>
+        </w:rPr>
+        <w:t>addColumn</w:t>
+      </w:r>
+      <w:proofErr w:type="spellEnd"/>
+      <w:r>
+        <w:rPr>
+          <w:rFonts w:cstheme="minorHAnsi"/>
+        </w:rPr>
+        <w:t xml:space="preserve">  </w:t>
+      </w:r>
+      <w:proofErr w:type="spellStart"/>
+      <w:r>
+        <w:rPr>
+          <w:rFonts w:cstheme="minorHAnsi"/>
+        </w:rPr>
+        <w:t>tableName</w:t>
+      </w:r>
+      <w:proofErr w:type="spellEnd"/>
+      <w:r>
+        <w:rPr>
+          <w:rFonts w:cstheme="minorHAnsi"/>
+        </w:rPr>
+        <w:t>="</w:t>
+      </w:r>
+      <w:proofErr w:type="spellStart"/>
+      <w:r>
+        <w:rPr>
+          <w:rFonts w:cstheme="minorHAnsi"/>
+        </w:rPr>
+        <w:t>person</w:t>
+      </w:r>
+      <w:proofErr w:type="spellEnd"/>
+      <w:r>
+        <w:rPr>
+          <w:rFonts w:cstheme="minorHAnsi"/>
+        </w:rPr>
+        <w:t xml:space="preserve">"&gt;  </w:t>
+      </w:r>
+      <w:r>
+        <w:rPr>
+          <w:rFonts w:cstheme="minorHAnsi"/>
+        </w:rPr>
+        <w:br/>
+        <w:t xml:space="preserve">            &lt;</w:t>
+      </w:r>
+      <w:proofErr w:type="spellStart"/>
+      <w:r>
+        <w:rPr>
+          <w:rFonts w:cstheme="minorHAnsi"/>
+        </w:rPr>
+        <w:t>column</w:t>
+      </w:r>
+      <w:proofErr w:type="spellEnd"/>
+      <w:r>
+        <w:rPr>
+          <w:rFonts w:cstheme="minorHAnsi"/>
+        </w:rPr>
+        <w:t xml:space="preserve">  name="</w:t>
+      </w:r>
+      <w:proofErr w:type="spellStart"/>
+      <w:r>
+        <w:rPr>
+          <w:rFonts w:cstheme="minorHAnsi"/>
+        </w:rPr>
+        <w:t>username</w:t>
+      </w:r>
+      <w:proofErr w:type="spellEnd"/>
+      <w:r>
+        <w:rPr>
+          <w:rFonts w:cstheme="minorHAnsi"/>
+        </w:rPr>
+        <w:t xml:space="preserve">"  </w:t>
+      </w:r>
+      <w:proofErr w:type="spellStart"/>
+      <w:r>
+        <w:rPr>
+          <w:rFonts w:cstheme="minorHAnsi"/>
+        </w:rPr>
+        <w:t>type</w:t>
+      </w:r>
+      <w:proofErr w:type="spellEnd"/>
+      <w:r>
+        <w:rPr>
+          <w:rFonts w:cstheme="minorHAnsi"/>
+        </w:rPr>
+        <w:t>="</w:t>
+      </w:r>
+      <w:proofErr w:type="spellStart"/>
+      <w:r>
+        <w:rPr>
+          <w:rFonts w:cstheme="minorHAnsi"/>
+        </w:rPr>
+        <w:t>varchar</w:t>
+      </w:r>
+      <w:proofErr w:type="spellEnd"/>
+      <w:r>
+        <w:rPr>
+          <w:rFonts w:cstheme="minorHAnsi"/>
+        </w:rPr>
+        <w:t xml:space="preserve">(8)"/&gt;  </w:t>
+      </w:r>
+      <w:r>
+        <w:rPr>
+          <w:rFonts w:cstheme="minorHAnsi"/>
+        </w:rPr>
+        <w:br/>
+        <w:t xml:space="preserve">        &lt;/</w:t>
+      </w:r>
+      <w:proofErr w:type="spellStart"/>
+      <w:r>
+        <w:rPr>
+          <w:rFonts w:cstheme="minorHAnsi"/>
+        </w:rPr>
+        <w:t>addColumn</w:t>
+      </w:r>
+      <w:proofErr w:type="spellEnd"/>
+      <w:r>
+        <w:rPr>
+          <w:rFonts w:cstheme="minorHAnsi"/>
+        </w:rPr>
+        <w:t xml:space="preserve">&gt;  </w:t>
+      </w:r>
+      <w:r>
+        <w:rPr>
+          <w:rFonts w:cstheme="minorHAnsi"/>
+        </w:rPr>
+        <w:br/>
+        <w:t xml:space="preserve">    &lt;/</w:t>
+      </w:r>
+      <w:proofErr w:type="spellStart"/>
+      <w:r>
+        <w:rPr>
+          <w:rFonts w:cstheme="minorHAnsi"/>
+        </w:rPr>
+        <w:t>changeSet</w:t>
+      </w:r>
+      <w:proofErr w:type="spellEnd"/>
+      <w:r>
+        <w:rPr>
+          <w:rFonts w:cstheme="minorHAnsi"/>
+        </w:rPr>
+        <w:t xml:space="preserve">&gt;  </w:t>
+      </w:r>
+      <w:r>
+        <w:rPr>
+          <w:rFonts w:cstheme="minorHAnsi"/>
+        </w:rPr>
+        <w:br/>
+      </w:r>
+      <w:r>
+        <w:rPr>
+          <w:rFonts w:cstheme="minorHAnsi"/>
+          <w:b/>
+          <w:bCs/>
+        </w:rPr>
+        <w:t xml:space="preserve">    &lt;</w:t>
+      </w:r>
+      <w:proofErr w:type="spellStart"/>
+      <w:r>
+        <w:rPr>
+          <w:rFonts w:cstheme="minorHAnsi"/>
+          <w:b/>
+          <w:bCs/>
+        </w:rPr>
+        <w:t>changeSet</w:t>
+      </w:r>
+      <w:proofErr w:type="spellEnd"/>
+      <w:r>
+        <w:rPr>
+          <w:rFonts w:cstheme="minorHAnsi"/>
+          <w:b/>
+          <w:bCs/>
+        </w:rPr>
+        <w:t xml:space="preserve">  </w:t>
+      </w:r>
+      <w:proofErr w:type="spellStart"/>
+      <w:r>
+        <w:rPr>
+          <w:rFonts w:cstheme="minorHAnsi"/>
+          <w:b/>
+          <w:bCs/>
+          <w:color w:val="000000" w:themeColor="text1"/>
+          <w:highlight w:val="yellow"/>
+        </w:rPr>
+        <w:t>id</w:t>
+      </w:r>
+      <w:proofErr w:type="spellEnd"/>
+      <w:r>
+        <w:rPr>
+          <w:rFonts w:cstheme="minorHAnsi"/>
+          <w:b/>
+          <w:bCs/>
+          <w:color w:val="000000" w:themeColor="text1"/>
+          <w:highlight w:val="yellow"/>
+        </w:rPr>
+        <w:t>="2"</w:t>
+      </w:r>
+      <w:r>
+        <w:rPr>
+          <w:rFonts w:cstheme="minorHAnsi"/>
+          <w:b/>
+          <w:bCs/>
+          <w:color w:val="000000" w:themeColor="text1"/>
+        </w:rPr>
+        <w:t xml:space="preserve">  </w:t>
+      </w:r>
+      <w:proofErr w:type="spellStart"/>
+      <w:r>
+        <w:rPr>
+          <w:rFonts w:cstheme="minorHAnsi"/>
+          <w:b/>
+          <w:bCs/>
+        </w:rPr>
+        <w:t>author</w:t>
+      </w:r>
+      <w:proofErr w:type="spellEnd"/>
+      <w:r>
+        <w:rPr>
+          <w:rFonts w:cstheme="minorHAnsi"/>
+          <w:b/>
+          <w:bCs/>
+        </w:rPr>
+        <w:t>="</w:t>
+      </w:r>
+      <w:proofErr w:type="spellStart"/>
+      <w:r>
+        <w:rPr>
+          <w:rFonts w:cstheme="minorHAnsi"/>
+          <w:b/>
+          <w:bCs/>
+        </w:rPr>
+        <w:t>nvoxland</w:t>
+      </w:r>
+      <w:proofErr w:type="spellEnd"/>
+      <w:r>
+        <w:rPr>
+          <w:rFonts w:cstheme="minorHAnsi"/>
+          <w:b/>
+          <w:bCs/>
+        </w:rPr>
+        <w:t xml:space="preserve">"&gt;  </w:t>
+      </w:r>
+      <w:r>
+        <w:rPr>
+          <w:rFonts w:cstheme="minorHAnsi"/>
+          <w:b/>
+          <w:bCs/>
+        </w:rPr>
+        <w:br/>
+      </w:r>
+      <w:r>
+        <w:rPr>
+          <w:rFonts w:cstheme="minorHAnsi"/>
+        </w:rPr>
+        <w:t xml:space="preserve">        &lt;</w:t>
+      </w:r>
+      <w:proofErr w:type="spellStart"/>
+      <w:r>
+        <w:rPr>
+          <w:rFonts w:cstheme="minorHAnsi"/>
+        </w:rPr>
+        <w:t>addLookupTable</w:t>
+      </w:r>
+      <w:proofErr w:type="spellEnd"/>
+      <w:r>
+        <w:rPr>
+          <w:rFonts w:cstheme="minorHAnsi"/>
+        </w:rPr>
+        <w:t xml:space="preserve">  </w:t>
+      </w:r>
+      <w:r>
+        <w:rPr>
+          <w:rFonts w:cstheme="minorHAnsi"/>
+        </w:rPr>
+        <w:br/>
+      </w:r>
+      <w:r>
+        <w:rPr>
+          <w:rFonts w:cstheme="minorHAnsi"/>
+        </w:rPr>
+        <w:lastRenderedPageBreak/>
+        <w:t xml:space="preserve">            </w:t>
+      </w:r>
+      <w:proofErr w:type="spellStart"/>
+      <w:r>
+        <w:rPr>
+          <w:rFonts w:cstheme="minorHAnsi"/>
+        </w:rPr>
+        <w:t>existingTableName</w:t>
+      </w:r>
+      <w:proofErr w:type="spellEnd"/>
+      <w:r>
+        <w:rPr>
+          <w:rFonts w:cstheme="minorHAnsi"/>
+        </w:rPr>
+        <w:t>="</w:t>
+      </w:r>
+      <w:proofErr w:type="spellStart"/>
+      <w:r>
+        <w:rPr>
+          <w:rFonts w:cstheme="minorHAnsi"/>
+        </w:rPr>
+        <w:t>person</w:t>
+      </w:r>
+      <w:proofErr w:type="spellEnd"/>
+      <w:r>
+        <w:rPr>
+          <w:rFonts w:cstheme="minorHAnsi"/>
+        </w:rPr>
+        <w:t xml:space="preserve">"  </w:t>
+      </w:r>
+      <w:proofErr w:type="spellStart"/>
+      <w:r>
+        <w:rPr>
+          <w:rFonts w:cstheme="minorHAnsi"/>
+        </w:rPr>
+        <w:t>existingColumnName</w:t>
+      </w:r>
+      <w:proofErr w:type="spellEnd"/>
+      <w:r>
+        <w:rPr>
+          <w:rFonts w:cstheme="minorHAnsi"/>
+        </w:rPr>
+        <w:t>="</w:t>
+      </w:r>
+      <w:proofErr w:type="spellStart"/>
+      <w:r>
+        <w:rPr>
+          <w:rFonts w:cstheme="minorHAnsi"/>
+        </w:rPr>
+        <w:t>state</w:t>
+      </w:r>
+      <w:proofErr w:type="spellEnd"/>
+      <w:r>
+        <w:rPr>
+          <w:rFonts w:cstheme="minorHAnsi"/>
+        </w:rPr>
+        <w:t xml:space="preserve">"  </w:t>
+      </w:r>
+      <w:r>
+        <w:rPr>
+          <w:rFonts w:cstheme="minorHAnsi"/>
+        </w:rPr>
+        <w:br/>
+        <w:t xml:space="preserve">            </w:t>
+      </w:r>
+      <w:proofErr w:type="spellStart"/>
+      <w:r>
+        <w:rPr>
+          <w:rFonts w:cstheme="minorHAnsi"/>
+        </w:rPr>
+        <w:t>newTableName</w:t>
+      </w:r>
+      <w:proofErr w:type="spellEnd"/>
+      <w:r>
+        <w:rPr>
+          <w:rFonts w:cstheme="minorHAnsi"/>
+        </w:rPr>
+        <w:t>="</w:t>
+      </w:r>
+      <w:proofErr w:type="spellStart"/>
+      <w:r>
+        <w:rPr>
+          <w:rFonts w:cstheme="minorHAnsi"/>
+        </w:rPr>
+        <w:t>state</w:t>
+      </w:r>
+      <w:proofErr w:type="spellEnd"/>
+      <w:r>
+        <w:rPr>
+          <w:rFonts w:cstheme="minorHAnsi"/>
+        </w:rPr>
+        <w:t xml:space="preserve">"  </w:t>
+      </w:r>
+      <w:proofErr w:type="spellStart"/>
+      <w:r>
+        <w:rPr>
+          <w:rFonts w:cstheme="minorHAnsi"/>
+        </w:rPr>
+        <w:t>newColumnName</w:t>
+      </w:r>
+      <w:proofErr w:type="spellEnd"/>
+      <w:r>
+        <w:rPr>
+          <w:rFonts w:cstheme="minorHAnsi"/>
+        </w:rPr>
+        <w:t>="</w:t>
+      </w:r>
+      <w:proofErr w:type="spellStart"/>
+      <w:r>
+        <w:rPr>
+          <w:rFonts w:cstheme="minorHAnsi"/>
+        </w:rPr>
+        <w:t>id</w:t>
+      </w:r>
+      <w:proofErr w:type="spellEnd"/>
+      <w:r>
+        <w:rPr>
+          <w:rFonts w:cstheme="minorHAnsi"/>
+        </w:rPr>
+        <w:t xml:space="preserve">"  </w:t>
+      </w:r>
+      <w:proofErr w:type="spellStart"/>
+      <w:r>
+        <w:rPr>
+          <w:rFonts w:cstheme="minorHAnsi"/>
+        </w:rPr>
+        <w:t>newColumnDataType</w:t>
+      </w:r>
+      <w:proofErr w:type="spellEnd"/>
+      <w:r>
+        <w:rPr>
+          <w:rFonts w:cstheme="minorHAnsi"/>
+        </w:rPr>
+        <w:t>="</w:t>
+      </w:r>
+      <w:proofErr w:type="spellStart"/>
+      <w:r>
+        <w:rPr>
+          <w:rFonts w:cstheme="minorHAnsi"/>
+        </w:rPr>
+        <w:t>char</w:t>
+      </w:r>
+      <w:proofErr w:type="spellEnd"/>
+      <w:r>
+        <w:rPr>
+          <w:rFonts w:cstheme="minorHAnsi"/>
+        </w:rPr>
+        <w:t xml:space="preserve">(2)"/&gt;  </w:t>
+      </w:r>
+      <w:r>
+        <w:rPr>
+          <w:rFonts w:cstheme="minorHAnsi"/>
+        </w:rPr>
+        <w:br/>
+        <w:t xml:space="preserve">    &lt;/</w:t>
+      </w:r>
+      <w:proofErr w:type="spellStart"/>
+      <w:r>
+        <w:rPr>
+          <w:rFonts w:cstheme="minorHAnsi"/>
+        </w:rPr>
+        <w:t>changeSet</w:t>
+      </w:r>
+      <w:proofErr w:type="spellEnd"/>
+      <w:r>
+        <w:rPr>
+          <w:rFonts w:cstheme="minorHAnsi"/>
+        </w:rPr>
+        <w:t xml:space="preserve">&gt;  </w:t>
+      </w:r>
+    </w:p>
+    <w:p>
+      <w:pPr>
+        <w:rPr>
+          <w:rFonts w:cstheme="minorHAnsi"/>
+          <w:b/>
+          <w:bCs/>
         </w:rPr>
       </w:pPr>
     </w:p>
@@ -9680,9 +11696,9 @@
     </w:lvl>
   </w:abstractNum>
   <w:abstractNum w:abstractNumId="3" w15:restartNumberingAfterBreak="0">
-    <w:nsid w:val="17CB0142"/>
+    <w:nsid w:val="14D02156"/>
     <w:multiLevelType w:val="multilevel"/>
-    <w:tmpl w:val="BA3C1DEE"/>
+    <w:tmpl w:val="42B8FF32"/>
     <w:lvl w:ilvl="0">
       <w:start w:val="1"/>
       <w:numFmt w:val="bullet"/>
@@ -9829,235 +11845,9 @@
     </w:lvl>
   </w:abstractNum>
   <w:abstractNum w:abstractNumId="4" w15:restartNumberingAfterBreak="0">
-    <w:nsid w:val="28D11754"/>
-    <w:multiLevelType w:val="hybridMultilevel"/>
-    <w:tmpl w:val="6C009638"/>
-    <w:lvl w:ilvl="0" w:tplc="041F0001">
-      <w:start w:val="1"/>
-      <w:numFmt w:val="bullet"/>
-      <w:lvlText w:val=""/>
-      <w:lvlJc w:val="left"/>
-      <w:pPr>
-        <w:ind w:left="720" w:hanging="360"/>
-      </w:pPr>
-      <w:rPr>
-        <w:rFonts w:ascii="Symbol" w:hAnsi="Symbol" w:hint="default"/>
-      </w:rPr>
-    </w:lvl>
-    <w:lvl w:ilvl="1" w:tplc="041F0003" w:tentative="1">
-      <w:start w:val="1"/>
-      <w:numFmt w:val="bullet"/>
-      <w:lvlText w:val="o"/>
-      <w:lvlJc w:val="left"/>
-      <w:pPr>
-        <w:ind w:left="1440" w:hanging="360"/>
-      </w:pPr>
-      <w:rPr>
-        <w:rFonts w:ascii="Courier New" w:hAnsi="Courier New" w:cs="Courier New" w:hint="default"/>
-      </w:rPr>
-    </w:lvl>
-    <w:lvl w:ilvl="2" w:tplc="041F0005" w:tentative="1">
-      <w:start w:val="1"/>
-      <w:numFmt w:val="bullet"/>
-      <w:lvlText w:val=""/>
-      <w:lvlJc w:val="left"/>
-      <w:pPr>
-        <w:ind w:left="2160" w:hanging="360"/>
-      </w:pPr>
-      <w:rPr>
-        <w:rFonts w:ascii="Wingdings" w:hAnsi="Wingdings" w:hint="default"/>
-      </w:rPr>
-    </w:lvl>
-    <w:lvl w:ilvl="3" w:tplc="041F0001" w:tentative="1">
-      <w:start w:val="1"/>
-      <w:numFmt w:val="bullet"/>
-      <w:lvlText w:val=""/>
-      <w:lvlJc w:val="left"/>
-      <w:pPr>
-        <w:ind w:left="2880" w:hanging="360"/>
-      </w:pPr>
-      <w:rPr>
-        <w:rFonts w:ascii="Symbol" w:hAnsi="Symbol" w:hint="default"/>
-      </w:rPr>
-    </w:lvl>
-    <w:lvl w:ilvl="4" w:tplc="041F0003" w:tentative="1">
-      <w:start w:val="1"/>
-      <w:numFmt w:val="bullet"/>
-      <w:lvlText w:val="o"/>
-      <w:lvlJc w:val="left"/>
-      <w:pPr>
-        <w:ind w:left="3600" w:hanging="360"/>
-      </w:pPr>
-      <w:rPr>
-        <w:rFonts w:ascii="Courier New" w:hAnsi="Courier New" w:cs="Courier New" w:hint="default"/>
-      </w:rPr>
-    </w:lvl>
-    <w:lvl w:ilvl="5" w:tplc="041F0005" w:tentative="1">
-      <w:start w:val="1"/>
-      <w:numFmt w:val="bullet"/>
-      <w:lvlText w:val=""/>
-      <w:lvlJc w:val="left"/>
-      <w:pPr>
-        <w:ind w:left="4320" w:hanging="360"/>
-      </w:pPr>
-      <w:rPr>
-        <w:rFonts w:ascii="Wingdings" w:hAnsi="Wingdings" w:hint="default"/>
-      </w:rPr>
-    </w:lvl>
-    <w:lvl w:ilvl="6" w:tplc="041F0001" w:tentative="1">
-      <w:start w:val="1"/>
-      <w:numFmt w:val="bullet"/>
-      <w:lvlText w:val=""/>
-      <w:lvlJc w:val="left"/>
-      <w:pPr>
-        <w:ind w:left="5040" w:hanging="360"/>
-      </w:pPr>
-      <w:rPr>
-        <w:rFonts w:ascii="Symbol" w:hAnsi="Symbol" w:hint="default"/>
-      </w:rPr>
-    </w:lvl>
-    <w:lvl w:ilvl="7" w:tplc="041F0003" w:tentative="1">
-      <w:start w:val="1"/>
-      <w:numFmt w:val="bullet"/>
-      <w:lvlText w:val="o"/>
-      <w:lvlJc w:val="left"/>
-      <w:pPr>
-        <w:ind w:left="5760" w:hanging="360"/>
-      </w:pPr>
-      <w:rPr>
-        <w:rFonts w:ascii="Courier New" w:hAnsi="Courier New" w:cs="Courier New" w:hint="default"/>
-      </w:rPr>
-    </w:lvl>
-    <w:lvl w:ilvl="8" w:tplc="041F0005" w:tentative="1">
-      <w:start w:val="1"/>
-      <w:numFmt w:val="bullet"/>
-      <w:lvlText w:val=""/>
-      <w:lvlJc w:val="left"/>
-      <w:pPr>
-        <w:ind w:left="6480" w:hanging="360"/>
-      </w:pPr>
-      <w:rPr>
-        <w:rFonts w:ascii="Wingdings" w:hAnsi="Wingdings" w:hint="default"/>
-      </w:rPr>
-    </w:lvl>
-  </w:abstractNum>
-  <w:abstractNum w:abstractNumId="5" w15:restartNumberingAfterBreak="0">
-    <w:nsid w:val="50CE27B9"/>
+    <w:nsid w:val="17CB0142"/>
     <w:multiLevelType w:val="multilevel"/>
-    <w:tmpl w:val="041F0021"/>
-    <w:lvl w:ilvl="0">
-      <w:start w:val="1"/>
-      <w:numFmt w:val="bullet"/>
-      <w:lvlText w:val=""/>
-      <w:lvlJc w:val="left"/>
-      <w:pPr>
-        <w:ind w:left="360" w:hanging="360"/>
-      </w:pPr>
-      <w:rPr>
-        <w:rFonts w:ascii="Wingdings" w:hAnsi="Wingdings" w:hint="default"/>
-      </w:rPr>
-    </w:lvl>
-    <w:lvl w:ilvl="1">
-      <w:start w:val="1"/>
-      <w:numFmt w:val="bullet"/>
-      <w:lvlText w:val=""/>
-      <w:lvlJc w:val="left"/>
-      <w:pPr>
-        <w:ind w:left="720" w:hanging="360"/>
-      </w:pPr>
-      <w:rPr>
-        <w:rFonts w:ascii="Wingdings" w:hAnsi="Wingdings" w:hint="default"/>
-      </w:rPr>
-    </w:lvl>
-    <w:lvl w:ilvl="2">
-      <w:start w:val="1"/>
-      <w:numFmt w:val="bullet"/>
-      <w:lvlText w:val=""/>
-      <w:lvlJc w:val="left"/>
-      <w:pPr>
-        <w:ind w:left="1080" w:hanging="360"/>
-      </w:pPr>
-      <w:rPr>
-        <w:rFonts w:ascii="Wingdings" w:hAnsi="Wingdings" w:hint="default"/>
-      </w:rPr>
-    </w:lvl>
-    <w:lvl w:ilvl="3">
-      <w:start w:val="1"/>
-      <w:numFmt w:val="bullet"/>
-      <w:lvlText w:val=""/>
-      <w:lvlJc w:val="left"/>
-      <w:pPr>
-        <w:ind w:left="1440" w:hanging="360"/>
-      </w:pPr>
-      <w:rPr>
-        <w:rFonts w:ascii="Symbol" w:hAnsi="Symbol" w:hint="default"/>
-      </w:rPr>
-    </w:lvl>
-    <w:lvl w:ilvl="4">
-      <w:start w:val="1"/>
-      <w:numFmt w:val="bullet"/>
-      <w:lvlText w:val=""/>
-      <w:lvlJc w:val="left"/>
-      <w:pPr>
-        <w:ind w:left="1800" w:hanging="360"/>
-      </w:pPr>
-      <w:rPr>
-        <w:rFonts w:ascii="Symbol" w:hAnsi="Symbol" w:hint="default"/>
-      </w:rPr>
-    </w:lvl>
-    <w:lvl w:ilvl="5">
-      <w:start w:val="1"/>
-      <w:numFmt w:val="bullet"/>
-      <w:lvlText w:val=""/>
-      <w:lvlJc w:val="left"/>
-      <w:pPr>
-        <w:ind w:left="2160" w:hanging="360"/>
-      </w:pPr>
-      <w:rPr>
-        <w:rFonts w:ascii="Wingdings" w:hAnsi="Wingdings" w:hint="default"/>
-      </w:rPr>
-    </w:lvl>
-    <w:lvl w:ilvl="6">
-      <w:start w:val="1"/>
-      <w:numFmt w:val="bullet"/>
-      <w:lvlText w:val=""/>
-      <w:lvlJc w:val="left"/>
-      <w:pPr>
-        <w:ind w:left="2520" w:hanging="360"/>
-      </w:pPr>
-      <w:rPr>
-        <w:rFonts w:ascii="Wingdings" w:hAnsi="Wingdings" w:hint="default"/>
-      </w:rPr>
-    </w:lvl>
-    <w:lvl w:ilvl="7">
-      <w:start w:val="1"/>
-      <w:numFmt w:val="bullet"/>
-      <w:lvlText w:val=""/>
-      <w:lvlJc w:val="left"/>
-      <w:pPr>
-        <w:ind w:left="2880" w:hanging="360"/>
-      </w:pPr>
-      <w:rPr>
-        <w:rFonts w:ascii="Symbol" w:hAnsi="Symbol" w:hint="default"/>
-      </w:rPr>
-    </w:lvl>
-    <w:lvl w:ilvl="8">
-      <w:start w:val="1"/>
-      <w:numFmt w:val="bullet"/>
-      <w:lvlText w:val=""/>
-      <w:lvlJc w:val="left"/>
-      <w:pPr>
-        <w:ind w:left="3240" w:hanging="360"/>
-      </w:pPr>
-      <w:rPr>
-        <w:rFonts w:ascii="Symbol" w:hAnsi="Symbol" w:hint="default"/>
-      </w:rPr>
-    </w:lvl>
-  </w:abstractNum>
-  <w:abstractNum w:abstractNumId="6" w15:restartNumberingAfterBreak="0">
-    <w:nsid w:val="5DEA25C3"/>
-    <w:multiLevelType w:val="multilevel"/>
-    <w:tmpl w:val="B93CCF5C"/>
+    <w:tmpl w:val="BA3C1DEE"/>
     <w:lvl w:ilvl="0">
       <w:start w:val="1"/>
       <w:numFmt w:val="bullet"/>
@@ -10203,10 +11993,236 @@
       </w:rPr>
     </w:lvl>
   </w:abstractNum>
+  <w:abstractNum w:abstractNumId="5" w15:restartNumberingAfterBreak="0">
+    <w:nsid w:val="28D11754"/>
+    <w:multiLevelType w:val="hybridMultilevel"/>
+    <w:tmpl w:val="6C009638"/>
+    <w:lvl w:ilvl="0" w:tplc="041F0001">
+      <w:start w:val="1"/>
+      <w:numFmt w:val="bullet"/>
+      <w:lvlText w:val=""/>
+      <w:lvlJc w:val="left"/>
+      <w:pPr>
+        <w:ind w:left="720" w:hanging="360"/>
+      </w:pPr>
+      <w:rPr>
+        <w:rFonts w:ascii="Symbol" w:hAnsi="Symbol" w:hint="default"/>
+      </w:rPr>
+    </w:lvl>
+    <w:lvl w:ilvl="1" w:tplc="041F0003" w:tentative="1">
+      <w:start w:val="1"/>
+      <w:numFmt w:val="bullet"/>
+      <w:lvlText w:val="o"/>
+      <w:lvlJc w:val="left"/>
+      <w:pPr>
+        <w:ind w:left="1440" w:hanging="360"/>
+      </w:pPr>
+      <w:rPr>
+        <w:rFonts w:ascii="Courier New" w:hAnsi="Courier New" w:cs="Courier New" w:hint="default"/>
+      </w:rPr>
+    </w:lvl>
+    <w:lvl w:ilvl="2" w:tplc="041F0005" w:tentative="1">
+      <w:start w:val="1"/>
+      <w:numFmt w:val="bullet"/>
+      <w:lvlText w:val=""/>
+      <w:lvlJc w:val="left"/>
+      <w:pPr>
+        <w:ind w:left="2160" w:hanging="360"/>
+      </w:pPr>
+      <w:rPr>
+        <w:rFonts w:ascii="Wingdings" w:hAnsi="Wingdings" w:hint="default"/>
+      </w:rPr>
+    </w:lvl>
+    <w:lvl w:ilvl="3" w:tplc="041F0001" w:tentative="1">
+      <w:start w:val="1"/>
+      <w:numFmt w:val="bullet"/>
+      <w:lvlText w:val=""/>
+      <w:lvlJc w:val="left"/>
+      <w:pPr>
+        <w:ind w:left="2880" w:hanging="360"/>
+      </w:pPr>
+      <w:rPr>
+        <w:rFonts w:ascii="Symbol" w:hAnsi="Symbol" w:hint="default"/>
+      </w:rPr>
+    </w:lvl>
+    <w:lvl w:ilvl="4" w:tplc="041F0003" w:tentative="1">
+      <w:start w:val="1"/>
+      <w:numFmt w:val="bullet"/>
+      <w:lvlText w:val="o"/>
+      <w:lvlJc w:val="left"/>
+      <w:pPr>
+        <w:ind w:left="3600" w:hanging="360"/>
+      </w:pPr>
+      <w:rPr>
+        <w:rFonts w:ascii="Courier New" w:hAnsi="Courier New" w:cs="Courier New" w:hint="default"/>
+      </w:rPr>
+    </w:lvl>
+    <w:lvl w:ilvl="5" w:tplc="041F0005" w:tentative="1">
+      <w:start w:val="1"/>
+      <w:numFmt w:val="bullet"/>
+      <w:lvlText w:val=""/>
+      <w:lvlJc w:val="left"/>
+      <w:pPr>
+        <w:ind w:left="4320" w:hanging="360"/>
+      </w:pPr>
+      <w:rPr>
+        <w:rFonts w:ascii="Wingdings" w:hAnsi="Wingdings" w:hint="default"/>
+      </w:rPr>
+    </w:lvl>
+    <w:lvl w:ilvl="6" w:tplc="041F0001" w:tentative="1">
+      <w:start w:val="1"/>
+      <w:numFmt w:val="bullet"/>
+      <w:lvlText w:val=""/>
+      <w:lvlJc w:val="left"/>
+      <w:pPr>
+        <w:ind w:left="5040" w:hanging="360"/>
+      </w:pPr>
+      <w:rPr>
+        <w:rFonts w:ascii="Symbol" w:hAnsi="Symbol" w:hint="default"/>
+      </w:rPr>
+    </w:lvl>
+    <w:lvl w:ilvl="7" w:tplc="041F0003" w:tentative="1">
+      <w:start w:val="1"/>
+      <w:numFmt w:val="bullet"/>
+      <w:lvlText w:val="o"/>
+      <w:lvlJc w:val="left"/>
+      <w:pPr>
+        <w:ind w:left="5760" w:hanging="360"/>
+      </w:pPr>
+      <w:rPr>
+        <w:rFonts w:ascii="Courier New" w:hAnsi="Courier New" w:cs="Courier New" w:hint="default"/>
+      </w:rPr>
+    </w:lvl>
+    <w:lvl w:ilvl="8" w:tplc="041F0005" w:tentative="1">
+      <w:start w:val="1"/>
+      <w:numFmt w:val="bullet"/>
+      <w:lvlText w:val=""/>
+      <w:lvlJc w:val="left"/>
+      <w:pPr>
+        <w:ind w:left="6480" w:hanging="360"/>
+      </w:pPr>
+      <w:rPr>
+        <w:rFonts w:ascii="Wingdings" w:hAnsi="Wingdings" w:hint="default"/>
+      </w:rPr>
+    </w:lvl>
+  </w:abstractNum>
+  <w:abstractNum w:abstractNumId="6" w15:restartNumberingAfterBreak="0">
+    <w:nsid w:val="50CE27B9"/>
+    <w:multiLevelType w:val="multilevel"/>
+    <w:tmpl w:val="041F0021"/>
+    <w:lvl w:ilvl="0">
+      <w:start w:val="1"/>
+      <w:numFmt w:val="bullet"/>
+      <w:lvlText w:val=""/>
+      <w:lvlJc w:val="left"/>
+      <w:pPr>
+        <w:ind w:left="360" w:hanging="360"/>
+      </w:pPr>
+      <w:rPr>
+        <w:rFonts w:ascii="Wingdings" w:hAnsi="Wingdings" w:hint="default"/>
+      </w:rPr>
+    </w:lvl>
+    <w:lvl w:ilvl="1">
+      <w:start w:val="1"/>
+      <w:numFmt w:val="bullet"/>
+      <w:lvlText w:val=""/>
+      <w:lvlJc w:val="left"/>
+      <w:pPr>
+        <w:ind w:left="720" w:hanging="360"/>
+      </w:pPr>
+      <w:rPr>
+        <w:rFonts w:ascii="Wingdings" w:hAnsi="Wingdings" w:hint="default"/>
+      </w:rPr>
+    </w:lvl>
+    <w:lvl w:ilvl="2">
+      <w:start w:val="1"/>
+      <w:numFmt w:val="bullet"/>
+      <w:lvlText w:val=""/>
+      <w:lvlJc w:val="left"/>
+      <w:pPr>
+        <w:ind w:left="1080" w:hanging="360"/>
+      </w:pPr>
+      <w:rPr>
+        <w:rFonts w:ascii="Wingdings" w:hAnsi="Wingdings" w:hint="default"/>
+      </w:rPr>
+    </w:lvl>
+    <w:lvl w:ilvl="3">
+      <w:start w:val="1"/>
+      <w:numFmt w:val="bullet"/>
+      <w:lvlText w:val=""/>
+      <w:lvlJc w:val="left"/>
+      <w:pPr>
+        <w:ind w:left="1440" w:hanging="360"/>
+      </w:pPr>
+      <w:rPr>
+        <w:rFonts w:ascii="Symbol" w:hAnsi="Symbol" w:hint="default"/>
+      </w:rPr>
+    </w:lvl>
+    <w:lvl w:ilvl="4">
+      <w:start w:val="1"/>
+      <w:numFmt w:val="bullet"/>
+      <w:lvlText w:val=""/>
+      <w:lvlJc w:val="left"/>
+      <w:pPr>
+        <w:ind w:left="1800" w:hanging="360"/>
+      </w:pPr>
+      <w:rPr>
+        <w:rFonts w:ascii="Symbol" w:hAnsi="Symbol" w:hint="default"/>
+      </w:rPr>
+    </w:lvl>
+    <w:lvl w:ilvl="5">
+      <w:start w:val="1"/>
+      <w:numFmt w:val="bullet"/>
+      <w:lvlText w:val=""/>
+      <w:lvlJc w:val="left"/>
+      <w:pPr>
+        <w:ind w:left="2160" w:hanging="360"/>
+      </w:pPr>
+      <w:rPr>
+        <w:rFonts w:ascii="Wingdings" w:hAnsi="Wingdings" w:hint="default"/>
+      </w:rPr>
+    </w:lvl>
+    <w:lvl w:ilvl="6">
+      <w:start w:val="1"/>
+      <w:numFmt w:val="bullet"/>
+      <w:lvlText w:val=""/>
+      <w:lvlJc w:val="left"/>
+      <w:pPr>
+        <w:ind w:left="2520" w:hanging="360"/>
+      </w:pPr>
+      <w:rPr>
+        <w:rFonts w:ascii="Wingdings" w:hAnsi="Wingdings" w:hint="default"/>
+      </w:rPr>
+    </w:lvl>
+    <w:lvl w:ilvl="7">
+      <w:start w:val="1"/>
+      <w:numFmt w:val="bullet"/>
+      <w:lvlText w:val=""/>
+      <w:lvlJc w:val="left"/>
+      <w:pPr>
+        <w:ind w:left="2880" w:hanging="360"/>
+      </w:pPr>
+      <w:rPr>
+        <w:rFonts w:ascii="Symbol" w:hAnsi="Symbol" w:hint="default"/>
+      </w:rPr>
+    </w:lvl>
+    <w:lvl w:ilvl="8">
+      <w:start w:val="1"/>
+      <w:numFmt w:val="bullet"/>
+      <w:lvlText w:val=""/>
+      <w:lvlJc w:val="left"/>
+      <w:pPr>
+        <w:ind w:left="3240" w:hanging="360"/>
+      </w:pPr>
+      <w:rPr>
+        <w:rFonts w:ascii="Symbol" w:hAnsi="Symbol" w:hint="default"/>
+      </w:rPr>
+    </w:lvl>
+  </w:abstractNum>
   <w:abstractNum w:abstractNumId="7" w15:restartNumberingAfterBreak="0">
-    <w:nsid w:val="60126A1A"/>
+    <w:nsid w:val="5DEA25C3"/>
     <w:multiLevelType w:val="multilevel"/>
-    <w:tmpl w:val="5E44E01E"/>
+    <w:tmpl w:val="B93CCF5C"/>
     <w:lvl w:ilvl="0">
       <w:start w:val="1"/>
       <w:numFmt w:val="bullet"/>
@@ -10353,6 +12369,155 @@
     </w:lvl>
   </w:abstractNum>
   <w:abstractNum w:abstractNumId="8" w15:restartNumberingAfterBreak="0">
+    <w:nsid w:val="60126A1A"/>
+    <w:multiLevelType w:val="multilevel"/>
+    <w:tmpl w:val="5E44E01E"/>
+    <w:lvl w:ilvl="0">
+      <w:start w:val="1"/>
+      <w:numFmt w:val="bullet"/>
+      <w:lvlText w:val=""/>
+      <w:lvlJc w:val="left"/>
+      <w:pPr>
+        <w:tabs>
+          <w:tab w:val="num" w:pos="720"/>
+        </w:tabs>
+        <w:ind w:left="720" w:hanging="360"/>
+      </w:pPr>
+      <w:rPr>
+        <w:rFonts w:ascii="Symbol" w:hAnsi="Symbol" w:hint="default"/>
+        <w:sz w:val="20"/>
+      </w:rPr>
+    </w:lvl>
+    <w:lvl w:ilvl="1" w:tentative="1">
+      <w:start w:val="1"/>
+      <w:numFmt w:val="bullet"/>
+      <w:lvlText w:val="o"/>
+      <w:lvlJc w:val="left"/>
+      <w:pPr>
+        <w:tabs>
+          <w:tab w:val="num" w:pos="1440"/>
+        </w:tabs>
+        <w:ind w:left="1440" w:hanging="360"/>
+      </w:pPr>
+      <w:rPr>
+        <w:rFonts w:ascii="Courier New" w:hAnsi="Courier New" w:hint="default"/>
+        <w:sz w:val="20"/>
+      </w:rPr>
+    </w:lvl>
+    <w:lvl w:ilvl="2" w:tentative="1">
+      <w:start w:val="1"/>
+      <w:numFmt w:val="bullet"/>
+      <w:lvlText w:val=""/>
+      <w:lvlJc w:val="left"/>
+      <w:pPr>
+        <w:tabs>
+          <w:tab w:val="num" w:pos="2160"/>
+        </w:tabs>
+        <w:ind w:left="2160" w:hanging="360"/>
+      </w:pPr>
+      <w:rPr>
+        <w:rFonts w:ascii="Wingdings" w:hAnsi="Wingdings" w:hint="default"/>
+        <w:sz w:val="20"/>
+      </w:rPr>
+    </w:lvl>
+    <w:lvl w:ilvl="3" w:tentative="1">
+      <w:start w:val="1"/>
+      <w:numFmt w:val="bullet"/>
+      <w:lvlText w:val=""/>
+      <w:lvlJc w:val="left"/>
+      <w:pPr>
+        <w:tabs>
+          <w:tab w:val="num" w:pos="2880"/>
+        </w:tabs>
+        <w:ind w:left="2880" w:hanging="360"/>
+      </w:pPr>
+      <w:rPr>
+        <w:rFonts w:ascii="Wingdings" w:hAnsi="Wingdings" w:hint="default"/>
+        <w:sz w:val="20"/>
+      </w:rPr>
+    </w:lvl>
+    <w:lvl w:ilvl="4" w:tentative="1">
+      <w:start w:val="1"/>
+      <w:numFmt w:val="bullet"/>
+      <w:lvlText w:val=""/>
+      <w:lvlJc w:val="left"/>
+      <w:pPr>
+        <w:tabs>
+          <w:tab w:val="num" w:pos="3600"/>
+        </w:tabs>
+        <w:ind w:left="3600" w:hanging="360"/>
+      </w:pPr>
+      <w:rPr>
+        <w:rFonts w:ascii="Wingdings" w:hAnsi="Wingdings" w:hint="default"/>
+        <w:sz w:val="20"/>
+      </w:rPr>
+    </w:lvl>
+    <w:lvl w:ilvl="5" w:tentative="1">
+      <w:start w:val="1"/>
+      <w:numFmt w:val="bullet"/>
+      <w:lvlText w:val=""/>
+      <w:lvlJc w:val="left"/>
+      <w:pPr>
+        <w:tabs>
+          <w:tab w:val="num" w:pos="4320"/>
+        </w:tabs>
+        <w:ind w:left="4320" w:hanging="360"/>
+      </w:pPr>
+      <w:rPr>
+        <w:rFonts w:ascii="Wingdings" w:hAnsi="Wingdings" w:hint="default"/>
+        <w:sz w:val="20"/>
+      </w:rPr>
+    </w:lvl>
+    <w:lvl w:ilvl="6" w:tentative="1">
+      <w:start w:val="1"/>
+      <w:numFmt w:val="bullet"/>
+      <w:lvlText w:val=""/>
+      <w:lvlJc w:val="left"/>
+      <w:pPr>
+        <w:tabs>
+          <w:tab w:val="num" w:pos="5040"/>
+        </w:tabs>
+        <w:ind w:left="5040" w:hanging="360"/>
+      </w:pPr>
+      <w:rPr>
+        <w:rFonts w:ascii="Wingdings" w:hAnsi="Wingdings" w:hint="default"/>
+        <w:sz w:val="20"/>
+      </w:rPr>
+    </w:lvl>
+    <w:lvl w:ilvl="7" w:tentative="1">
+      <w:start w:val="1"/>
+      <w:numFmt w:val="bullet"/>
+      <w:lvlText w:val=""/>
+      <w:lvlJc w:val="left"/>
+      <w:pPr>
+        <w:tabs>
+          <w:tab w:val="num" w:pos="5760"/>
+        </w:tabs>
+        <w:ind w:left="5760" w:hanging="360"/>
+      </w:pPr>
+      <w:rPr>
+        <w:rFonts w:ascii="Wingdings" w:hAnsi="Wingdings" w:hint="default"/>
+        <w:sz w:val="20"/>
+      </w:rPr>
+    </w:lvl>
+    <w:lvl w:ilvl="8" w:tentative="1">
+      <w:start w:val="1"/>
+      <w:numFmt w:val="bullet"/>
+      <w:lvlText w:val=""/>
+      <w:lvlJc w:val="left"/>
+      <w:pPr>
+        <w:tabs>
+          <w:tab w:val="num" w:pos="6480"/>
+        </w:tabs>
+        <w:ind w:left="6480" w:hanging="360"/>
+      </w:pPr>
+      <w:rPr>
+        <w:rFonts w:ascii="Wingdings" w:hAnsi="Wingdings" w:hint="default"/>
+        <w:sz w:val="20"/>
+      </w:rPr>
+    </w:lvl>
+  </w:abstractNum>
+  <w:abstractNum w:abstractNumId="9" w15:restartNumberingAfterBreak="0">
     <w:nsid w:val="7F9B437F"/>
     <w:multiLevelType w:val="hybridMultilevel"/>
     <w:tmpl w:val="4B80F0EC"/>
@@ -10466,13 +12631,13 @@
     </w:lvl>
   </w:abstractNum>
   <w:num w:numId="1">
-    <w:abstractNumId w:val="8"/>
+    <w:abstractNumId w:val="9"/>
   </w:num>
   <w:num w:numId="2">
-    <w:abstractNumId w:val="4"/>
+    <w:abstractNumId w:val="5"/>
   </w:num>
   <w:num w:numId="3">
-    <w:abstractNumId w:val="3"/>
+    <w:abstractNumId w:val="4"/>
   </w:num>
   <w:num w:numId="4">
     <w:abstractNumId w:val="0"/>
@@ -10484,13 +12649,16 @@
     <w:abstractNumId w:val="2"/>
   </w:num>
   <w:num w:numId="7">
+    <w:abstractNumId w:val="7"/>
+  </w:num>
+  <w:num w:numId="8">
+    <w:abstractNumId w:val="8"/>
+  </w:num>
+  <w:num w:numId="9">
     <w:abstractNumId w:val="6"/>
   </w:num>
-  <w:num w:numId="8">
-    <w:abstractNumId w:val="7"/>
-  </w:num>
-  <w:num w:numId="9">
-    <w:abstractNumId w:val="5"/>
+  <w:num w:numId="10">
+    <w:abstractNumId w:val="3"/>
   </w:num>
 </w:numbering>
 </file>

</xml_diff>